<commit_message>
Added the logo to Documentation.docx
</commit_message>
<xml_diff>
--- a/Documentation.docx
+++ b/Documentation.docx
@@ -416,19 +416,66 @@
           <w:r>
             <w:rPr>
               <w:rFonts w:eastAsiaTheme="majorEastAsia"/>
+              <w:noProof/>
+            </w:rPr>
+            <w:drawing>
+              <wp:inline distT="0" distB="0" distL="0" distR="0">
+                <wp:extent cx="3092285" cy="1842023"/>
+                <wp:effectExtent l="38100" t="0" r="12865" b="558277"/>
+                <wp:docPr id="3" name="Picture 0" descr="logo.png"/>
+                <wp:cNvGraphicFramePr>
+                  <a:graphicFrameLocks xmlns:a="http://schemas.openxmlformats.org/drawingml/2006/main" noChangeAspect="1"/>
+                </wp:cNvGraphicFramePr>
+                <a:graphic xmlns:a="http://schemas.openxmlformats.org/drawingml/2006/main">
+                  <a:graphicData uri="http://schemas.openxmlformats.org/drawingml/2006/picture">
+                    <pic:pic xmlns:pic="http://schemas.openxmlformats.org/drawingml/2006/picture">
+                      <pic:nvPicPr>
+                        <pic:cNvPr id="0" name="logo.png"/>
+                        <pic:cNvPicPr/>
+                      </pic:nvPicPr>
+                      <pic:blipFill>
+                        <a:blip r:embed="rId9" cstate="print"/>
+                        <a:stretch>
+                          <a:fillRect/>
+                        </a:stretch>
+                      </pic:blipFill>
+                      <pic:spPr>
+                        <a:xfrm>
+                          <a:off x="0" y="0"/>
+                          <a:ext cx="3094207" cy="1843168"/>
+                        </a:xfrm>
+                        <a:prstGeom prst="roundRect">
+                          <a:avLst>
+                            <a:gd name="adj" fmla="val 8594"/>
+                          </a:avLst>
+                        </a:prstGeom>
+                        <a:solidFill>
+                          <a:srgbClr val="FFFFFF">
+                            <a:shade val="85000"/>
+                          </a:srgbClr>
+                        </a:solidFill>
+                        <a:ln>
+                          <a:noFill/>
+                        </a:ln>
+                        <a:effectLst>
+                          <a:reflection blurRad="12700" stA="38000" endPos="28000" dist="5000" dir="5400000" sy="-100000" algn="bl" rotWithShape="0"/>
+                        </a:effectLst>
+                      </pic:spPr>
+                    </pic:pic>
+                  </a:graphicData>
+                </a:graphic>
+              </wp:inline>
+            </w:drawing>
+          </w:r>
+          <w:r>
+            <w:rPr>
+              <w:rFonts w:eastAsiaTheme="majorEastAsia"/>
             </w:rPr>
             <w:br w:type="page"/>
           </w:r>
         </w:p>
         <w:sdt>
           <w:sdtPr>
-            <w:id w:val="45727248"/>
-            <w:docPartObj>
-              <w:docPartGallery w:val="Table of Contents"/>
-              <w:docPartUnique/>
-            </w:docPartObj>
-          </w:sdtPr>
-          <w:sdtEndPr>
             <w:rPr>
               <w:rFonts w:ascii="Verdana" w:eastAsiaTheme="minorEastAsia" w:hAnsi="Verdana" w:cstheme="minorBidi"/>
               <w:color w:val="auto"/>
@@ -438,7 +485,12 @@
               <w:szCs w:val="22"/>
               <w:lang w:val="en-US"/>
             </w:rPr>
-          </w:sdtEndPr>
+            <w:id w:val="45727248"/>
+            <w:docPartObj>
+              <w:docPartGallery w:val="Table of Contents"/>
+              <w:docPartUnique/>
+            </w:docPartObj>
+          </w:sdtPr>
           <w:sdtContent>
             <w:p>
               <w:pPr>
@@ -1984,7 +2036,7 @@
                     </pic:cNvPicPr>
                   </pic:nvPicPr>
                   <pic:blipFill>
-                    <a:blip r:embed="rId9" cstate="print"/>
+                    <a:blip r:embed="rId10" cstate="print"/>
                     <a:srcRect/>
                     <a:stretch>
                       <a:fillRect/>
@@ -2034,7 +2086,7 @@
                     </pic:cNvPicPr>
                   </pic:nvPicPr>
                   <pic:blipFill>
-                    <a:blip r:embed="rId10" cstate="print"/>
+                    <a:blip r:embed="rId11" cstate="print"/>
                     <a:srcRect/>
                     <a:stretch>
                       <a:fillRect/>
@@ -2196,7 +2248,7 @@
                     </pic:cNvPicPr>
                   </pic:nvPicPr>
                   <pic:blipFill>
-                    <a:blip r:embed="rId11" cstate="print"/>
+                    <a:blip r:embed="rId12" cstate="print"/>
                     <a:srcRect/>
                     <a:stretch>
                       <a:fillRect/>
@@ -3417,7 +3469,7 @@
                     </pic:cNvPicPr>
                   </pic:nvPicPr>
                   <pic:blipFill>
-                    <a:blip r:embed="rId12" cstate="print"/>
+                    <a:blip r:embed="rId13" cstate="print"/>
                     <a:srcRect/>
                     <a:stretch>
                       <a:fillRect/>
@@ -3449,7 +3501,7 @@
       </w:pPr>
       <w:r>
         <w:rPr>
-          <w:lang w:val="bg-BG"/>
+          <w:noProof/>
         </w:rPr>
         <w:lastRenderedPageBreak/>
         <w:drawing>
@@ -3470,7 +3522,7 @@
                     </pic:cNvPicPr>
                   </pic:nvPicPr>
                   <pic:blipFill>
-                    <a:blip r:embed="rId13" cstate="print"/>
+                    <a:blip r:embed="rId14" cstate="print"/>
                     <a:srcRect/>
                     <a:stretch>
                       <a:fillRect/>
@@ -3909,8 +3961,8 @@
       </w:pPr>
     </w:p>
     <w:sectPr>
-      <w:headerReference w:type="default" r:id="rId14"/>
-      <w:footerReference w:type="default" r:id="rId15"/>
+      <w:headerReference w:type="default" r:id="rId15"/>
+      <w:footerReference w:type="default" r:id="rId16"/>
       <w:pgSz w:w="12240" w:h="15840"/>
       <w:pgMar w:top="1417" w:right="1417" w:bottom="1417" w:left="1417" w:header="720" w:footer="720" w:gutter="0"/>
       <w:cols w:space="720"/>
@@ -3969,7 +4021,7 @@
             <w:rPr>
               <w:noProof/>
             </w:rPr>
-            <w:t>7</w:t>
+            <w:t>2</w:t>
           </w:r>
         </w:fldSimple>
       </w:p>
@@ -4481,6 +4533,7 @@
   <w:style w:type="character" w:default="1" w:styleId="DefaultParagraphFont">
     <w:name w:val="Default Paragraph Font"/>
     <w:uiPriority w:val="1"/>
+    <w:semiHidden/>
     <w:unhideWhenUsed/>
   </w:style>
   <w:style w:type="table" w:default="1" w:styleId="TableNormal">
@@ -4868,37 +4921,6 @@
         </w:p>
       </w:docPartBody>
     </w:docPart>
-    <w:docPart>
-      <w:docPartPr>
-        <w:name w:val="3C0484E9006F4595BCF3B68CD3F68D22"/>
-        <w:category>
-          <w:name w:val="General"/>
-          <w:gallery w:val="placeholder"/>
-        </w:category>
-        <w:types>
-          <w:type w:val="bbPlcHdr"/>
-        </w:types>
-        <w:behaviors>
-          <w:behavior w:val="content"/>
-        </w:behaviors>
-        <w:guid w:val="{FA49DD15-C32D-42A7-8878-5CE8EF9309C1}"/>
-      </w:docPartPr>
-      <w:docPartBody>
-        <w:p>
-          <w:pPr>
-            <w:pStyle w:val="3C0484E9006F4595BCF3B68CD3F68D22"/>
-          </w:pPr>
-          <w:r>
-            <w:rPr>
-              <w:rFonts w:asciiTheme="majorHAnsi" w:eastAsiaTheme="majorEastAsia" w:hAnsiTheme="majorHAnsi" w:cstheme="majorBidi"/>
-              <w:sz w:val="32"/>
-              <w:szCs w:val="32"/>
-            </w:rPr>
-            <w:t>[Type the document title]</w:t>
-          </w:r>
-        </w:p>
-      </w:docPartBody>
-    </w:docPart>
   </w:docParts>
 </w:glossaryDocument>
 </file>
@@ -4956,10 +4978,11 @@
   </w:font>
   <w:font w:name="Tahoma">
     <w:panose1 w:val="020B0604030504040204"/>
-    <w:charset w:val="CC"/>
+    <w:charset w:val="00"/>
     <w:family w:val="swiss"/>
+    <w:notTrueType/>
     <w:pitch w:val="variable"/>
-    <w:sig w:usb0="E1002EFF" w:usb1="C000605B" w:usb2="00000029" w:usb3="00000000" w:csb0="000101FF" w:csb1="00000000"/>
+    <w:sig w:usb0="00000003" w:usb1="00000000" w:usb2="00000000" w:usb3="00000000" w:csb0="00000001" w:csb1="00000000"/>
   </w:font>
   <w:font w:name="Cambria">
     <w:panose1 w:val="02040503050406030204"/>
@@ -4981,6 +5004,7 @@
   </w:compat>
   <w:rsids>
     <w:rsidRoot w:val="00DD3636"/>
+    <w:rsid w:val="0031460C"/>
     <w:rsid w:val="00DD3636"/>
   </w:rsids>
   <m:mathPr>
@@ -5162,6 +5186,7 @@
   <w:style w:type="paragraph" w:default="1" w:styleId="Normal">
     <w:name w:val="Normal"/>
     <w:qFormat/>
+    <w:rsid w:val="0031460C"/>
   </w:style>
   <w:style w:type="character" w:default="1" w:styleId="DefaultParagraphFont">
     <w:name w:val="Default Paragraph Font"/>
@@ -5575,7 +5600,7 @@
 </file>
 
 <file path=customXml/itemProps2.xml><?xml version="1.0" encoding="utf-8"?>
-<ds:datastoreItem xmlns:ds="http://schemas.openxmlformats.org/officeDocument/2006/customXml" ds:itemID="{295A5834-49C2-447E-BDFB-A73F45CB058C}">
+<ds:datastoreItem xmlns:ds="http://schemas.openxmlformats.org/officeDocument/2006/customXml" ds:itemID="{68ACA543-9201-429B-B265-E7B12CE6B690}">
   <ds:schemaRefs>
     <ds:schemaRef ds:uri="http://schemas.openxmlformats.org/officeDocument/2006/bibliography"/>
   </ds:schemaRefs>

</xml_diff>

<commit_message>
Add screenshots to Documentation.docx
</commit_message>
<xml_diff>
--- a/Documentation.docx
+++ b/Documentation.docx
@@ -157,9 +157,6 @@
                   </w:rPr>
                   <w:alias w:val="Author"/>
                   <w:id w:val="15676130"/>
-                  <w:placeholder>
-                    <w:docPart w:val="B9BF17CFE3FE41AEA6ADB1E0EB0559BF"/>
-                  </w:placeholder>
                   <w:dataBinding w:prefixMappings="xmlns:ns0='http://schemas.openxmlformats.org/package/2006/metadata/core-properties' xmlns:ns1='http://purl.org/dc/elements/1.1/'" w:xpath="/ns0:coreProperties[1]/ns1:creator[1]" w:storeItemID="{6C3C8BC8-F283-45AE-878A-BAB7291924A1}"/>
                   <w:text/>
                 </w:sdtPr>
@@ -269,9 +266,6 @@
                     </w:rPr>
                     <w:alias w:val="Title"/>
                     <w:id w:val="15676137"/>
-                    <w:placeholder>
-                      <w:docPart w:val="64C594D46535446FBDF1659947252290"/>
-                    </w:placeholder>
                     <w:dataBinding w:prefixMappings="xmlns:ns0='http://schemas.openxmlformats.org/package/2006/metadata/core-properties' xmlns:ns1='http://purl.org/dc/elements/1.1/'" w:xpath="/ns0:coreProperties[1]/ns1:title[1]" w:storeItemID="{6C3C8BC8-F283-45AE-878A-BAB7291924A1}"/>
                     <w:text/>
                   </w:sdtPr>
@@ -352,9 +346,6 @@
                 </w:rPr>
                 <w:alias w:val="Abstract"/>
                 <w:id w:val="15676143"/>
-                <w:placeholder>
-                  <w:docPart w:val="9996CFCBDD374165AD836F385373EE55"/>
-                </w:placeholder>
                 <w:dataBinding w:prefixMappings="xmlns:ns0='http://schemas.microsoft.com/office/2006/coverPageProps'" w:xpath="/ns0:CoverPageProperties[1]/ns0:Abstract[1]" w:storeItemID="{55AF091B-3C7A-41E3-B477-F2FDAA23CFDA}"/>
                 <w:text/>
               </w:sdtPr>
@@ -520,7 +511,7 @@
               <w:r>
                 <w:fldChar w:fldCharType="separate"/>
               </w:r>
-              <w:hyperlink w:anchor="_Toc317984377" w:history="1">
+              <w:hyperlink w:anchor="_Toc318151954" w:history="1">
                 <w:r>
                   <w:rPr>
                     <w:rStyle w:val="Hyperlink"/>
@@ -547,7 +538,7 @@
                     <w:noProof/>
                     <w:webHidden/>
                   </w:rPr>
-                  <w:instrText xml:space="preserve"> PAGEREF _Toc317984377 \h </w:instrText>
+                  <w:instrText xml:space="preserve"> PAGEREF _Toc318151954 \h </w:instrText>
                 </w:r>
                 <w:r>
                   <w:rPr>
@@ -589,7 +580,7 @@
                   <w:noProof/>
                 </w:rPr>
               </w:pPr>
-              <w:hyperlink w:anchor="_Toc317984378" w:history="1">
+              <w:hyperlink w:anchor="_Toc318151955" w:history="1">
                 <w:r>
                   <w:rPr>
                     <w:rStyle w:val="Hyperlink"/>
@@ -616,7 +607,7 @@
                     <w:noProof/>
                     <w:webHidden/>
                   </w:rPr>
-                  <w:instrText xml:space="preserve"> PAGEREF _Toc317984378 \h </w:instrText>
+                  <w:instrText xml:space="preserve"> PAGEREF _Toc318151955 \h </w:instrText>
                 </w:r>
                 <w:r>
                   <w:rPr>
@@ -658,7 +649,7 @@
                   <w:noProof/>
                 </w:rPr>
               </w:pPr>
-              <w:hyperlink w:anchor="_Toc317984379" w:history="1">
+              <w:hyperlink w:anchor="_Toc318151956" w:history="1">
                 <w:r>
                   <w:rPr>
                     <w:rStyle w:val="Hyperlink"/>
@@ -686,7 +677,7 @@
                     <w:noProof/>
                     <w:webHidden/>
                   </w:rPr>
-                  <w:instrText xml:space="preserve"> PAGEREF _Toc317984379 \h </w:instrText>
+                  <w:instrText xml:space="preserve"> PAGEREF _Toc318151956 \h </w:instrText>
                 </w:r>
                 <w:r>
                   <w:rPr>
@@ -728,7 +719,7 @@
                   <w:noProof/>
                 </w:rPr>
               </w:pPr>
-              <w:hyperlink w:anchor="_Toc317984380" w:history="1">
+              <w:hyperlink w:anchor="_Toc318151957" w:history="1">
                 <w:r>
                   <w:rPr>
                     <w:rStyle w:val="Hyperlink"/>
@@ -755,7 +746,7 @@
                     <w:noProof/>
                     <w:webHidden/>
                   </w:rPr>
-                  <w:instrText xml:space="preserve"> PAGEREF _Toc317984380 \h </w:instrText>
+                  <w:instrText xml:space="preserve"> PAGEREF _Toc318151957 \h </w:instrText>
                 </w:r>
                 <w:r>
                   <w:rPr>
@@ -797,7 +788,7 @@
                   <w:noProof/>
                 </w:rPr>
               </w:pPr>
-              <w:hyperlink w:anchor="_Toc317984381" w:history="1">
+              <w:hyperlink w:anchor="_Toc318151958" w:history="1">
                 <w:r>
                   <w:rPr>
                     <w:rStyle w:val="Hyperlink"/>
@@ -825,7 +816,7 @@
                     <w:noProof/>
                     <w:webHidden/>
                   </w:rPr>
-                  <w:instrText xml:space="preserve"> PAGEREF _Toc317984381 \h </w:instrText>
+                  <w:instrText xml:space="preserve"> PAGEREF _Toc318151958 \h </w:instrText>
                 </w:r>
                 <w:r>
                   <w:rPr>
@@ -867,7 +858,7 @@
                   <w:noProof/>
                 </w:rPr>
               </w:pPr>
-              <w:hyperlink w:anchor="_Toc317984382" w:history="1">
+              <w:hyperlink w:anchor="_Toc318151959" w:history="1">
                 <w:r>
                   <w:rPr>
                     <w:rStyle w:val="Hyperlink"/>
@@ -894,7 +885,7 @@
                     <w:noProof/>
                     <w:webHidden/>
                   </w:rPr>
-                  <w:instrText xml:space="preserve"> PAGEREF _Toc317984382 \h </w:instrText>
+                  <w:instrText xml:space="preserve"> PAGEREF _Toc318151959 \h </w:instrText>
                 </w:r>
                 <w:r>
                   <w:rPr>
@@ -936,7 +927,7 @@
                   <w:noProof/>
                 </w:rPr>
               </w:pPr>
-              <w:hyperlink w:anchor="_Toc317984383" w:history="1">
+              <w:hyperlink w:anchor="_Toc318151960" w:history="1">
                 <w:r>
                   <w:rPr>
                     <w:rStyle w:val="Hyperlink"/>
@@ -963,7 +954,7 @@
                     <w:noProof/>
                     <w:webHidden/>
                   </w:rPr>
-                  <w:instrText xml:space="preserve"> PAGEREF _Toc317984383 \h </w:instrText>
+                  <w:instrText xml:space="preserve"> PAGEREF _Toc318151960 \h </w:instrText>
                 </w:r>
                 <w:r>
                   <w:rPr>
@@ -1005,14 +996,14 @@
                   <w:noProof/>
                 </w:rPr>
               </w:pPr>
-              <w:hyperlink w:anchor="_Toc317984384" w:history="1">
+              <w:hyperlink w:anchor="_Toc318151961" w:history="1">
                 <w:r>
                   <w:rPr>
                     <w:rStyle w:val="Hyperlink"/>
                     <w:noProof/>
                     <w:lang w:val="bg-BG"/>
                   </w:rPr>
-                  <w:t>Що е то плъгин?</w:t>
+                  <w:t>Определение</w:t>
                 </w:r>
                 <w:r>
                   <w:rPr>
@@ -1033,7 +1024,7 @@
                     <w:noProof/>
                     <w:webHidden/>
                   </w:rPr>
-                  <w:instrText xml:space="preserve"> PAGEREF _Toc317984384 \h </w:instrText>
+                  <w:instrText xml:space="preserve"> PAGEREF _Toc318151961 \h </w:instrText>
                 </w:r>
                 <w:r>
                   <w:rPr>
@@ -1075,14 +1066,14 @@
                   <w:noProof/>
                 </w:rPr>
               </w:pPr>
-              <w:hyperlink w:anchor="_Toc317984385" w:history="1">
+              <w:hyperlink w:anchor="_Toc318151962" w:history="1">
                 <w:r>
                   <w:rPr>
                     <w:rStyle w:val="Hyperlink"/>
                     <w:noProof/>
                     <w:lang w:val="bg-BG"/>
                   </w:rPr>
-                  <w:t>Що е то граматика?</w:t>
+                  <w:t>Граматика</w:t>
                 </w:r>
                 <w:r>
                   <w:rPr>
@@ -1103,7 +1094,7 @@
                     <w:noProof/>
                     <w:webHidden/>
                   </w:rPr>
-                  <w:instrText xml:space="preserve"> PAGEREF _Toc317984385 \h </w:instrText>
+                  <w:instrText xml:space="preserve"> PAGEREF _Toc318151962 \h </w:instrText>
                 </w:r>
                 <w:r>
                   <w:rPr>
@@ -1145,14 +1136,14 @@
                   <w:noProof/>
                 </w:rPr>
               </w:pPr>
-              <w:hyperlink w:anchor="_Toc317984386" w:history="1">
+              <w:hyperlink w:anchor="_Toc318151963" w:history="1">
                 <w:r>
                   <w:rPr>
                     <w:rStyle w:val="Hyperlink"/>
                     <w:noProof/>
                     <w:lang w:val="bg-BG"/>
                   </w:rPr>
-                  <w:t>Как се разработва?</w:t>
+                  <w:t>Процес на разработка</w:t>
                 </w:r>
                 <w:r>
                   <w:rPr>
@@ -1173,7 +1164,7 @@
                     <w:noProof/>
                     <w:webHidden/>
                   </w:rPr>
-                  <w:instrText xml:space="preserve"> PAGEREF _Toc317984386 \h </w:instrText>
+                  <w:instrText xml:space="preserve"> PAGEREF _Toc318151963 \h </w:instrText>
                 </w:r>
                 <w:r>
                   <w:rPr>
@@ -1215,7 +1206,7 @@
                   <w:noProof/>
                 </w:rPr>
               </w:pPr>
-              <w:hyperlink w:anchor="_Toc317984387" w:history="1">
+              <w:hyperlink w:anchor="_Toc318151964" w:history="1">
                 <w:r>
                   <w:rPr>
                     <w:rStyle w:val="Hyperlink"/>
@@ -1242,7 +1233,7 @@
                     <w:noProof/>
                     <w:webHidden/>
                   </w:rPr>
-                  <w:instrText xml:space="preserve"> PAGEREF _Toc317984387 \h </w:instrText>
+                  <w:instrText xml:space="preserve"> PAGEREF _Toc318151964 \h </w:instrText>
                 </w:r>
                 <w:r>
                   <w:rPr>
@@ -1284,7 +1275,7 @@
                   <w:noProof/>
                 </w:rPr>
               </w:pPr>
-              <w:hyperlink w:anchor="_Toc317984388" w:history="1">
+              <w:hyperlink w:anchor="_Toc318151965" w:history="1">
                 <w:r>
                   <w:rPr>
                     <w:rStyle w:val="Hyperlink"/>
@@ -1319,7 +1310,7 @@
                     <w:noProof/>
                     <w:webHidden/>
                   </w:rPr>
-                  <w:instrText xml:space="preserve"> PAGEREF _Toc317984388 \h </w:instrText>
+                  <w:instrText xml:space="preserve"> PAGEREF _Toc318151965 \h </w:instrText>
                 </w:r>
                 <w:r>
                   <w:rPr>
@@ -1361,7 +1352,7 @@
                   <w:noProof/>
                 </w:rPr>
               </w:pPr>
-              <w:hyperlink w:anchor="_Toc317984389" w:history="1">
+              <w:hyperlink w:anchor="_Toc318151966" w:history="1">
                 <w:r>
                   <w:rPr>
                     <w:rStyle w:val="Hyperlink"/>
@@ -1396,7 +1387,7 @@
                     <w:noProof/>
                     <w:webHidden/>
                   </w:rPr>
-                  <w:instrText xml:space="preserve"> PAGEREF _Toc317984389 \h </w:instrText>
+                  <w:instrText xml:space="preserve"> PAGEREF _Toc318151966 \h </w:instrText>
                 </w:r>
                 <w:r>
                   <w:rPr>
@@ -1438,7 +1429,7 @@
                   <w:noProof/>
                 </w:rPr>
               </w:pPr>
-              <w:hyperlink w:anchor="_Toc317984390" w:history="1">
+              <w:hyperlink w:anchor="_Toc318151967" w:history="1">
                 <w:r>
                   <w:rPr>
                     <w:rStyle w:val="Hyperlink"/>
@@ -1473,7 +1464,7 @@
                     <w:noProof/>
                     <w:webHidden/>
                   </w:rPr>
-                  <w:instrText xml:space="preserve"> PAGEREF _Toc317984390 \h </w:instrText>
+                  <w:instrText xml:space="preserve"> PAGEREF _Toc318151967 \h </w:instrText>
                 </w:r>
                 <w:r>
                   <w:rPr>
@@ -1515,7 +1506,7 @@
                   <w:noProof/>
                 </w:rPr>
               </w:pPr>
-              <w:hyperlink w:anchor="_Toc317984391" w:history="1">
+              <w:hyperlink w:anchor="_Toc318151968" w:history="1">
                 <w:r>
                   <w:rPr>
                     <w:rStyle w:val="Hyperlink"/>
@@ -1550,7 +1541,7 @@
                     <w:noProof/>
                     <w:webHidden/>
                   </w:rPr>
-                  <w:instrText xml:space="preserve"> PAGEREF _Toc317984391 \h </w:instrText>
+                  <w:instrText xml:space="preserve"> PAGEREF _Toc318151968 \h </w:instrText>
                 </w:r>
                 <w:r>
                   <w:rPr>
@@ -1592,7 +1583,7 @@
                   <w:noProof/>
                 </w:rPr>
               </w:pPr>
-              <w:hyperlink w:anchor="_Toc317984392" w:history="1">
+              <w:hyperlink w:anchor="_Toc318151969" w:history="1">
                 <w:r>
                   <w:rPr>
                     <w:rStyle w:val="Hyperlink"/>
@@ -1619,7 +1610,7 @@
                     <w:noProof/>
                     <w:webHidden/>
                   </w:rPr>
-                  <w:instrText xml:space="preserve"> PAGEREF _Toc317984392 \h </w:instrText>
+                  <w:instrText xml:space="preserve"> PAGEREF _Toc318151969 \h </w:instrText>
                 </w:r>
                 <w:r>
                   <w:rPr>
@@ -1661,7 +1652,7 @@
                   <w:noProof/>
                 </w:rPr>
               </w:pPr>
-              <w:hyperlink w:anchor="_Toc317984393" w:history="1">
+              <w:hyperlink w:anchor="_Toc318151970" w:history="1">
                 <w:r>
                   <w:rPr>
                     <w:rStyle w:val="Hyperlink"/>
@@ -1688,7 +1679,7 @@
                     <w:noProof/>
                     <w:webHidden/>
                   </w:rPr>
-                  <w:instrText xml:space="preserve"> PAGEREF _Toc317984393 \h </w:instrText>
+                  <w:instrText xml:space="preserve"> PAGEREF _Toc318151970 \h </w:instrText>
                 </w:r>
                 <w:r>
                   <w:rPr>
@@ -1757,7 +1748,7 @@
       <w:pPr>
         <w:pStyle w:val="Heading1"/>
       </w:pPr>
-      <w:bookmarkStart w:id="0" w:name="_Toc317984377"/>
+      <w:bookmarkStart w:id="0" w:name="_Toc318151954"/>
       <w:r>
         <w:t>Въведение</w:t>
       </w:r>
@@ -1860,7 +1851,37 @@
         <w:rPr>
           <w:lang w:val="bg-BG"/>
         </w:rPr>
-        <w:t>За удобство ще въведем някои понятия:</w:t>
+        <w:t>За удобство</w:t>
+      </w:r>
+      <w:r>
+        <w:rPr>
+          <w:lang w:val="bg-BG"/>
+        </w:rPr>
+        <w:t xml:space="preserve"> </w:t>
+      </w:r>
+      <w:r>
+        <w:rPr>
+          <w:lang w:val="bg-BG"/>
+        </w:rPr>
+        <w:t>въведохме</w:t>
+      </w:r>
+      <w:r>
+        <w:rPr>
+          <w:lang w:val="bg-BG"/>
+        </w:rPr>
+        <w:t xml:space="preserve"> </w:t>
+      </w:r>
+      <w:r>
+        <w:rPr>
+          <w:lang w:val="bg-BG"/>
+        </w:rPr>
+        <w:t>следните</w:t>
+      </w:r>
+      <w:r>
+        <w:rPr>
+          <w:lang w:val="bg-BG"/>
+        </w:rPr>
+        <w:t xml:space="preserve"> понятия:</w:t>
       </w:r>
     </w:p>
     <w:p>
@@ -1879,7 +1900,7 @@
         <w:rPr>
           <w:lang w:val="bg-BG"/>
         </w:rPr>
-        <w:t>Основната програма е приложението, което се пуска.</w:t>
+        <w:t>Основната програма: приложението, което се стартира.</w:t>
       </w:r>
     </w:p>
     <w:p>
@@ -1898,7 +1919,61 @@
         <w:rPr>
           <w:lang w:val="bg-BG"/>
         </w:rPr>
-        <w:t>Плъгинът е добавка, която предоставя функционалност (светване на лампата при разпознава гласова команда например). Повече информация в главата „Плъгини“.</w:t>
+        <w:t>Плъгин:</w:t>
+      </w:r>
+      <w:r>
+        <w:rPr>
+          <w:lang w:val="bg-BG"/>
+        </w:rPr>
+        <w:t xml:space="preserve"> добавка, която предоставя функционалност</w:t>
+      </w:r>
+      <w:r>
+        <w:rPr>
+          <w:lang w:val="bg-BG"/>
+        </w:rPr>
+        <w:t>и</w:t>
+      </w:r>
+      <w:r>
+        <w:rPr>
+          <w:lang w:val="bg-BG"/>
+        </w:rPr>
+        <w:t xml:space="preserve"> (</w:t>
+      </w:r>
+      <w:r>
+        <w:rPr>
+          <w:lang w:val="bg-BG"/>
+        </w:rPr>
+        <w:t xml:space="preserve">например: </w:t>
+      </w:r>
+      <w:r>
+        <w:rPr>
+          <w:lang w:val="bg-BG"/>
+        </w:rPr>
+        <w:t xml:space="preserve">светване на лампата при разпознава гласова команда). Повече информация </w:t>
+      </w:r>
+      <w:r>
+        <w:rPr>
+          <w:lang w:val="bg-BG"/>
+        </w:rPr>
+        <w:t xml:space="preserve">ще намерите </w:t>
+      </w:r>
+      <w:r>
+        <w:rPr>
+          <w:lang w:val="bg-BG"/>
+        </w:rPr>
+        <w:t xml:space="preserve">в </w:t>
+      </w:r>
+      <w:r>
+        <w:rPr>
+          <w:lang w:val="bg-BG"/>
+        </w:rPr>
+        <w:t xml:space="preserve">раздел </w:t>
+      </w:r>
+      <w:r>
+        <w:rPr>
+          <w:lang w:val="bg-BG"/>
+        </w:rPr>
+        <w:t>„Плъгини“.</w:t>
       </w:r>
     </w:p>
     <w:p>
@@ -1919,7 +1994,7 @@
       <w:pPr>
         <w:pStyle w:val="Heading1"/>
       </w:pPr>
-      <w:bookmarkStart w:id="1" w:name="_Toc317984378"/>
+      <w:bookmarkStart w:id="1" w:name="_Toc318151955"/>
       <w:r>
         <w:lastRenderedPageBreak/>
         <w:t>Използвани технологии</w:t>
@@ -1933,7 +2008,7 @@
           <w:lang w:val="bg-BG"/>
         </w:rPr>
       </w:pPr>
-      <w:bookmarkStart w:id="2" w:name="_Toc317984379"/>
+      <w:bookmarkStart w:id="2" w:name="_Toc318151956"/>
       <w:r>
         <w:rPr>
           <w:lang w:val="bg-BG"/>
@@ -1953,13 +2028,13 @@
         <w:rPr>
           <w:lang w:val="bg-BG"/>
         </w:rPr>
-        <w:t>При разработването на програмата се използва</w:t>
-      </w:r>
-      <w:r>
-        <w:rPr>
-          <w:lang w:val="bg-BG"/>
-        </w:rPr>
-        <w:t>т</w:t>
+        <w:t xml:space="preserve">При разработването на програмата </w:t>
+      </w:r>
+      <w:r>
+        <w:rPr>
+          <w:lang w:val="bg-BG"/>
+        </w:rPr>
+        <w:t>бяха използвани</w:t>
       </w:r>
       <w:r>
         <w:rPr>
@@ -1983,7 +2058,7 @@
         <w:rPr>
           <w:lang w:val="bg-BG"/>
         </w:rPr>
-        <w:t>, като се програмира в</w:t>
+        <w:t xml:space="preserve"> в</w:t>
       </w:r>
       <w:r>
         <w:rPr>
@@ -2148,7 +2223,7 @@
           <w:lang w:val="bg-BG"/>
         </w:rPr>
       </w:pPr>
-      <w:bookmarkStart w:id="3" w:name="_Toc317984380"/>
+      <w:bookmarkStart w:id="3" w:name="_Toc318151957"/>
       <w:r>
         <w:t>Source control</w:t>
       </w:r>
@@ -2165,7 +2240,13 @@
         <w:rPr>
           <w:lang w:val="bg-BG"/>
         </w:rPr>
-        <w:t xml:space="preserve">За да работим ефективно в екип се нуждаем от </w:t>
+        <w:t>Ефективната работа в екип изисква</w:t>
+      </w:r>
+      <w:r>
+        <w:rPr>
+          <w:lang w:val="bg-BG"/>
+        </w:rPr>
+        <w:t xml:space="preserve"> </w:t>
       </w:r>
       <w:r>
         <w:t>SCM – source control management</w:t>
@@ -2183,7 +2264,19 @@
         <w:rPr>
           <w:lang w:val="bg-BG"/>
         </w:rPr>
-        <w:t xml:space="preserve"> Избрахме да ползваме </w:t>
+        <w:t xml:space="preserve"> Избрахме да </w:t>
+      </w:r>
+      <w:r>
+        <w:rPr>
+          <w:lang w:val="bg-BG"/>
+        </w:rPr>
+        <w:t>из</w:t>
+      </w:r>
+      <w:r>
+        <w:rPr>
+          <w:lang w:val="bg-BG"/>
+        </w:rPr>
+        <w:t xml:space="preserve">ползваме </w:t>
       </w:r>
       <w:r>
         <w:t>Mercurial</w:t>
@@ -2192,7 +2285,19 @@
         <w:rPr>
           <w:lang w:val="bg-BG"/>
         </w:rPr>
-        <w:t xml:space="preserve">, който е нецентрализирана система. Това означава, че всяко копие на хранилището съдържа пълна история на промените в кода. </w:t>
+        <w:t>, който е нецентрализирана система</w:t>
+      </w:r>
+      <w:r>
+        <w:rPr>
+          <w:lang w:val="bg-BG"/>
+        </w:rPr>
+        <w:t xml:space="preserve">, което </w:t>
+      </w:r>
+      <w:r>
+        <w:rPr>
+          <w:lang w:val="bg-BG"/>
+        </w:rPr>
+        <w:t xml:space="preserve">означава, че всяко копие на хранилището съдържа пълна история на промените в кода. </w:t>
       </w:r>
       <w:r>
         <w:rPr>
@@ -2216,7 +2321,19 @@
         <w:rPr>
           <w:lang w:val="bg-BG"/>
         </w:rPr>
-        <w:t>Продуктът позволява използването от ученици безплатно, като ограничава броя потребители до двама.</w:t>
+        <w:t xml:space="preserve">Продуктът позволява </w:t>
+      </w:r>
+      <w:r>
+        <w:rPr>
+          <w:lang w:val="bg-BG"/>
+        </w:rPr>
+        <w:t xml:space="preserve">безплатното използване от ученици и </w:t>
+      </w:r>
+      <w:r>
+        <w:rPr>
+          <w:lang w:val="bg-BG"/>
+        </w:rPr>
+        <w:t>ограничава броя потребители до двама.</w:t>
       </w:r>
     </w:p>
     <w:p>
@@ -2297,7 +2414,19 @@
         <w:rPr>
           <w:lang w:val="bg-BG"/>
         </w:rPr>
-        <w:t xml:space="preserve"> разработвата от същата компания.</w:t>
+        <w:t xml:space="preserve"> разработва</w:t>
+      </w:r>
+      <w:r>
+        <w:rPr>
+          <w:lang w:val="bg-BG"/>
+        </w:rPr>
+        <w:t>н</w:t>
+      </w:r>
+      <w:r>
+        <w:rPr>
+          <w:lang w:val="bg-BG"/>
+        </w:rPr>
+        <w:t>а от същата компания.</w:t>
       </w:r>
     </w:p>
     <w:p>
@@ -2307,7 +2436,7 @@
           <w:lang w:val="bg-BG"/>
         </w:rPr>
       </w:pPr>
-      <w:bookmarkStart w:id="4" w:name="_Toc317984381"/>
+      <w:bookmarkStart w:id="4" w:name="_Toc318151958"/>
       <w:r>
         <w:rPr>
           <w:lang w:val="bg-BG"/>
@@ -2327,7 +2456,31 @@
         <w:rPr>
           <w:lang w:val="bg-BG"/>
         </w:rPr>
-        <w:t>На таблицата по-долу може да се види сравнение между различните проекти, сред които можехме да избираме продукт разпознаващ реч. Вторият (</w:t>
+        <w:t>В показаната по-долу</w:t>
+      </w:r>
+      <w:r>
+        <w:rPr>
+          <w:lang w:val="bg-BG"/>
+        </w:rPr>
+        <w:t xml:space="preserve"> таблицат</w:t>
+      </w:r>
+      <w:r>
+        <w:rPr>
+          <w:lang w:val="bg-BG"/>
+        </w:rPr>
+        <w:t xml:space="preserve">а </w:t>
+      </w:r>
+      <w:r>
+        <w:rPr>
+          <w:lang w:val="bg-BG"/>
+        </w:rPr>
+        <w:t>може да се види сравнение между различните проекти, сред които можехме да избираме продукт разпознаващ реч.</w:t>
+      </w:r>
+      <w:r>
+        <w:rPr>
+          <w:lang w:val="bg-BG"/>
+        </w:rPr>
+        <w:t xml:space="preserve"> </w:t>
       </w:r>
       <w:r>
         <w:t>Dragon NaturallySpeaking</w:t>
@@ -2336,7 +2489,25 @@
         <w:rPr>
           <w:lang w:val="bg-BG"/>
         </w:rPr>
-        <w:t xml:space="preserve">) е платен, което е голяма пречка в използването му. За да се съобразим с концепцията за лесно разработване на добавки, избрахме да </w:t>
+        <w:t xml:space="preserve"> </w:t>
+      </w:r>
+      <w:r>
+        <w:rPr>
+          <w:lang w:val="bg-BG"/>
+        </w:rPr>
+        <w:t xml:space="preserve">е платен, което е голяма пречка </w:t>
+      </w:r>
+      <w:r>
+        <w:rPr>
+          <w:lang w:val="bg-BG"/>
+        </w:rPr>
+        <w:t>при</w:t>
+      </w:r>
+      <w:r>
+        <w:rPr>
+          <w:lang w:val="bg-BG"/>
+        </w:rPr>
+        <w:t xml:space="preserve"> използването му. За да се съобразим с концепцията за лесно разработване на добавки, избрахме да </w:t>
       </w:r>
       <w:r>
         <w:rPr>
@@ -2360,7 +2531,7 @@
     </w:p>
     <w:tbl>
       <w:tblPr>
-        <w:tblpPr w:leftFromText="180" w:rightFromText="180" w:vertAnchor="text" w:horzAnchor="margin" w:tblpY="-821"/>
+        <w:tblpPr w:leftFromText="180" w:rightFromText="180" w:vertAnchor="text" w:horzAnchor="margin" w:tblpY="301"/>
         <w:tblW w:w="5000" w:type="pct"/>
         <w:tblCellMar>
           <w:left w:w="0" w:type="dxa"/>
@@ -3063,13 +3234,49 @@
         <w:rPr>
           <w:lang w:val="bg-BG"/>
         </w:rPr>
-        <w:t>Тя ни позволява да предоставим на всеки възможността на разработва собствена функционалност. Пов</w:t>
-      </w:r>
-      <w:r>
-        <w:rPr>
-          <w:lang w:val="bg-BG"/>
-        </w:rPr>
-        <w:t>ече за това в главата „</w:t>
+        <w:t xml:space="preserve">Тя позволява да предоставим на всеки възможността </w:t>
+      </w:r>
+      <w:r>
+        <w:rPr>
+          <w:lang w:val="bg-BG"/>
+        </w:rPr>
+        <w:t xml:space="preserve">за </w:t>
+      </w:r>
+      <w:r>
+        <w:rPr>
+          <w:lang w:val="bg-BG"/>
+        </w:rPr>
+        <w:t>разработва</w:t>
+      </w:r>
+      <w:r>
+        <w:rPr>
+          <w:lang w:val="bg-BG"/>
+        </w:rPr>
+        <w:t xml:space="preserve">не на </w:t>
+      </w:r>
+      <w:r>
+        <w:rPr>
+          <w:lang w:val="bg-BG"/>
+        </w:rPr>
+        <w:t xml:space="preserve"> собствена функционалност. Пов</w:t>
+      </w:r>
+      <w:r>
+        <w:rPr>
+          <w:lang w:val="bg-BG"/>
+        </w:rPr>
+        <w:t xml:space="preserve">ече за това в </w:t>
+      </w:r>
+      <w:r>
+        <w:rPr>
+          <w:lang w:val="bg-BG"/>
+        </w:rPr>
+        <w:t>раздел</w:t>
+      </w:r>
+      <w:r>
+        <w:rPr>
+          <w:lang w:val="bg-BG"/>
+        </w:rPr>
+        <w:t xml:space="preserve"> „</w:t>
       </w:r>
       <w:r>
         <w:rPr>
@@ -3131,7 +3338,19 @@
         <w:rPr>
           <w:lang w:val="bg-BG"/>
         </w:rPr>
-        <w:t>) с цел да улесним комуникацията със сървъра.</w:t>
+        <w:t xml:space="preserve">) с цел </w:t>
+      </w:r>
+      <w:r>
+        <w:rPr>
+          <w:lang w:val="bg-BG"/>
+        </w:rPr>
+        <w:t xml:space="preserve">улесняване </w:t>
+      </w:r>
+      <w:r>
+        <w:rPr>
+          <w:lang w:val="bg-BG"/>
+        </w:rPr>
+        <w:t>комуникацията със сървъра.</w:t>
       </w:r>
       <w:r>
         <w:rPr>
@@ -3144,7 +3363,7 @@
       <w:pPr>
         <w:pStyle w:val="Heading1"/>
       </w:pPr>
-      <w:bookmarkStart w:id="5" w:name="_Toc317984382"/>
+      <w:bookmarkStart w:id="5" w:name="_Toc318151959"/>
       <w:r>
         <w:lastRenderedPageBreak/>
         <w:t>Конкурентни продукти</w:t>
@@ -3176,7 +3395,19 @@
         <w:rPr>
           <w:lang w:val="bg-BG"/>
         </w:rPr>
-        <w:t xml:space="preserve">„Модерният иконом“ е първият продукт предоставящ удобства, които намираме в последните версии на съвременните операционни системи(към февруари 2012) като </w:t>
+        <w:t>„Модерният иконом“ е първият продукт предоставящ удобства, които намираме в последните версии на съвременните операционни системи</w:t>
+      </w:r>
+      <w:r>
+        <w:rPr>
+          <w:lang w:val="bg-BG"/>
+        </w:rPr>
+        <w:t xml:space="preserve"> </w:t>
+      </w:r>
+      <w:r>
+        <w:rPr>
+          <w:lang w:val="bg-BG"/>
+        </w:rPr>
+        <w:t xml:space="preserve">(към февруари 2012) като </w:t>
       </w:r>
       <w:r>
         <w:t xml:space="preserve">Siri </w:t>
@@ -3208,16 +3439,7 @@
         <w:rPr>
           <w:lang w:val="bg-BG"/>
         </w:rPr>
-        <w:t xml:space="preserve">Намерихме клип (в </w:t>
-      </w:r>
-      <w:r>
-        <w:t>YouTube</w:t>
-      </w:r>
-      <w:r>
-        <w:rPr>
-          <w:lang w:val="bg-BG"/>
-        </w:rPr>
-        <w:t xml:space="preserve">), който показва използването на гласови команди за работа с </w:t>
+        <w:t xml:space="preserve">Намерихме клип, който показва използването на гласови команди за работа с </w:t>
       </w:r>
       <w:r>
         <w:t>GIMP</w:t>
@@ -3226,7 +3448,55 @@
         <w:rPr>
           <w:lang w:val="bg-BG"/>
         </w:rPr>
-        <w:t xml:space="preserve"> в Линукс дистрибуция. Не успяхме да намерим разработвания код или авторът, за да можем да сравним нашия продукт с този от споменатия клип.</w:t>
+        <w:t xml:space="preserve"> в Линукс дистрибуция. Не успяхме да намерим разработвания </w:t>
+      </w:r>
+      <w:r>
+        <w:rPr>
+          <w:lang w:val="bg-BG"/>
+        </w:rPr>
+        <w:t>продукт</w:t>
+      </w:r>
+      <w:r>
+        <w:rPr>
+          <w:lang w:val="bg-BG"/>
+        </w:rPr>
+        <w:t xml:space="preserve"> или автор</w:t>
+      </w:r>
+      <w:r>
+        <w:rPr>
+          <w:lang w:val="bg-BG"/>
+        </w:rPr>
+        <w:t>а</w:t>
+      </w:r>
+      <w:r>
+        <w:rPr>
+          <w:lang w:val="bg-BG"/>
+        </w:rPr>
+        <w:t xml:space="preserve">, за да можем да сравним </w:t>
+      </w:r>
+      <w:r>
+        <w:rPr>
+          <w:lang w:val="bg-BG"/>
+        </w:rPr>
+        <w:t>нашата апликация</w:t>
+      </w:r>
+      <w:r>
+        <w:rPr>
+          <w:lang w:val="bg-BG"/>
+        </w:rPr>
+        <w:t xml:space="preserve"> с т</w:t>
+      </w:r>
+      <w:r>
+        <w:rPr>
+          <w:lang w:val="bg-BG"/>
+        </w:rPr>
+        <w:t>а</w:t>
+      </w:r>
+      <w:r>
+        <w:rPr>
+          <w:lang w:val="bg-BG"/>
+        </w:rPr>
+        <w:t>зи от споменатия клип.</w:t>
       </w:r>
     </w:p>
     <w:p>
@@ -3247,7 +3517,7 @@
       <w:pPr>
         <w:pStyle w:val="Heading1"/>
       </w:pPr>
-      <w:bookmarkStart w:id="6" w:name="_Toc317984383"/>
+      <w:bookmarkStart w:id="6" w:name="_Toc318151960"/>
       <w:r>
         <w:lastRenderedPageBreak/>
         <w:t>Плъгини</w:t>
@@ -3262,24 +3532,12 @@
           <w:lang w:val="bg-BG"/>
         </w:rPr>
       </w:pPr>
-      <w:bookmarkStart w:id="7" w:name="_Toc317984384"/>
-      <w:r>
-        <w:rPr>
-          <w:lang w:val="bg-BG"/>
-        </w:rPr>
-        <w:t xml:space="preserve">Що е то </w:t>
-      </w:r>
-      <w:r>
-        <w:rPr>
-          <w:lang w:val="bg-BG"/>
-        </w:rPr>
-        <w:t>плъгин</w:t>
-      </w:r>
-      <w:r>
-        <w:rPr>
-          <w:lang w:val="bg-BG"/>
-        </w:rPr>
-        <w:t>?</w:t>
+      <w:bookmarkStart w:id="7" w:name="_Toc318151961"/>
+      <w:r>
+        <w:rPr>
+          <w:lang w:val="bg-BG"/>
+        </w:rPr>
+        <w:t>Определение</w:t>
       </w:r>
       <w:bookmarkEnd w:id="7"/>
     </w:p>
@@ -3294,13 +3552,19 @@
         <w:rPr>
           <w:lang w:val="bg-BG"/>
         </w:rPr>
-        <w:t>Плъгините, наричани още добавки,</w:t>
-      </w:r>
-      <w:r>
-        <w:rPr>
-          <w:lang w:val="bg-BG"/>
-        </w:rPr>
-        <w:t xml:space="preserve"> към „Модерният иконом“ представляват самостоятелни </w:t>
+        <w:t>Плъгините, наричани още добавки</w:t>
+      </w:r>
+      <w:r>
+        <w:rPr>
+          <w:lang w:val="bg-BG"/>
+        </w:rPr>
+        <w:t xml:space="preserve">, </w:t>
+      </w:r>
+      <w:r>
+        <w:rPr>
+          <w:lang w:val="bg-BG"/>
+        </w:rPr>
+        <w:t xml:space="preserve">представляват самостоятелни </w:t>
       </w:r>
       <w:r>
         <w:t>.NET</w:t>
@@ -3315,7 +3579,31 @@
         <w:rPr>
           <w:lang w:val="bg-BG"/>
         </w:rPr>
-        <w:t xml:space="preserve">Те се зареждат и запазват в профил на потребителя. Всеки описва граматиката си и командите, които ще изпълнява. Когато плъгинът бъде зареден в основната програма, граматиката се предава към </w:t>
+        <w:t xml:space="preserve">Те се зареждат и запазват в профил на потребителя. Всеки </w:t>
+      </w:r>
+      <w:r>
+        <w:rPr>
+          <w:lang w:val="bg-BG"/>
+        </w:rPr>
+        <w:t xml:space="preserve">разработчик </w:t>
+      </w:r>
+      <w:r>
+        <w:rPr>
+          <w:lang w:val="bg-BG"/>
+        </w:rPr>
+        <w:t>описва граматиката</w:t>
+      </w:r>
+      <w:r>
+        <w:rPr>
+          <w:lang w:val="bg-BG"/>
+        </w:rPr>
+        <w:t xml:space="preserve"> на плъгина </w:t>
+      </w:r>
+      <w:r>
+        <w:rPr>
+          <w:lang w:val="bg-BG"/>
+        </w:rPr>
+        <w:t xml:space="preserve">и командите, които ще изпълнява. Когато плъгинът бъде зареден в основната програма, граматиката се предава към </w:t>
       </w:r>
       <w:r>
         <w:t>Windows Speech Recognition</w:t>
@@ -3335,12 +3623,12 @@
           <w:lang w:val="bg-BG"/>
         </w:rPr>
       </w:pPr>
-      <w:bookmarkStart w:id="8" w:name="_Toc317984385"/>
-      <w:r>
-        <w:rPr>
-          <w:lang w:val="bg-BG"/>
-        </w:rPr>
-        <w:t>Що е то граматика?</w:t>
+      <w:bookmarkStart w:id="8" w:name="_Toc318151962"/>
+      <w:r>
+        <w:rPr>
+          <w:lang w:val="bg-BG"/>
+        </w:rPr>
+        <w:t>Граматика</w:t>
       </w:r>
       <w:bookmarkEnd w:id="8"/>
     </w:p>
@@ -3375,7 +3663,31 @@
         <w:rPr>
           <w:lang w:val="bg-BG"/>
         </w:rPr>
-        <w:t xml:space="preserve">Командите се описват като последователност от думи. Последователността се представя като дърво, като всяка дума има няколко, които могат да я следват. </w:t>
+        <w:t xml:space="preserve">Командите се описват като последователност от думи. Последователността се представя като дърво, като всяка дума има </w:t>
+      </w:r>
+      <w:r>
+        <w:rPr>
+          <w:lang w:val="bg-BG"/>
+        </w:rPr>
+        <w:t xml:space="preserve">възможност за </w:t>
+      </w:r>
+      <w:r>
+        <w:rPr>
+          <w:lang w:val="bg-BG"/>
+        </w:rPr>
+        <w:t>няколко</w:t>
+      </w:r>
+      <w:r>
+        <w:rPr>
+          <w:lang w:val="bg-BG"/>
+        </w:rPr>
+        <w:t xml:space="preserve"> поддървета</w:t>
+      </w:r>
+      <w:r>
+        <w:rPr>
+          <w:lang w:val="bg-BG"/>
+        </w:rPr>
+        <w:t xml:space="preserve">, които могат да я следват. </w:t>
       </w:r>
     </w:p>
     <w:p>
@@ -3428,6 +3740,19 @@
     </w:p>
     <w:p>
       <w:pPr>
+        <w:rPr>
+          <w:lang w:val="bg-BG"/>
+        </w:rPr>
+      </w:pPr>
+      <w:r>
+        <w:rPr>
+          <w:lang w:val="bg-BG"/>
+        </w:rPr>
+        <w:br w:type="page"/>
+      </w:r>
+    </w:p>
+    <w:p>
+      <w:pPr>
         <w:jc w:val="both"/>
         <w:rPr>
           <w:lang w:val="bg-BG"/>
@@ -3437,6 +3762,7 @@
         <w:rPr>
           <w:lang w:val="bg-BG"/>
         </w:rPr>
+        <w:lastRenderedPageBreak/>
         <w:t>Легенда:</w:t>
       </w:r>
     </w:p>
@@ -3454,7 +3780,7 @@
         <w:drawing>
           <wp:inline distT="0" distB="0" distL="0" distR="0">
             <wp:extent cx="1640205" cy="1103630"/>
-            <wp:effectExtent l="19050" t="0" r="0" b="0"/>
+            <wp:effectExtent l="0" t="0" r="0" b="0"/>
             <wp:docPr id="14" name="Picture 3"/>
             <wp:cNvGraphicFramePr>
               <a:graphicFrameLocks xmlns:a="http://schemas.openxmlformats.org/drawingml/2006/main" noChangeAspect="1"/>
@@ -3469,7 +3795,13 @@
                     </pic:cNvPicPr>
                   </pic:nvPicPr>
                   <pic:blipFill>
-                    <a:blip r:embed="rId13" cstate="print"/>
+                    <a:blip r:embed="rId13" cstate="print">
+                      <a:extLst>
+                        <a:ext uri="{28A0092B-C50C-407E-A947-70E740481C1C}">
+                          <a14:useLocalDpi xmlns="" xmlns:wpc="http://schemas.microsoft.com/office/word/2010/wordprocessingCanvas" xmlns:mc="http://schemas.openxmlformats.org/markup-compatibility/2006" xmlns:o="urn:schemas-microsoft-com:office:office" xmlns:v="urn:schemas-microsoft-com:vml" xmlns:wp14="http://schemas.microsoft.com/office/word/2010/wordprocessingDrawing" xmlns:w10="urn:schemas-microsoft-com:office:word" xmlns:w="http://schemas.openxmlformats.org/wordprocessingml/2006/main" xmlns:w14="http://schemas.microsoft.com/office/word/2010/wordml" xmlns:wpg="http://schemas.microsoft.com/office/word/2010/wordprocessingGroup" xmlns:wpi="http://schemas.microsoft.com/office/word/2010/wordprocessingInk" xmlns:wps="http://schemas.microsoft.com/office/word/2010/wordprocessingShape" xmlns:a14="http://schemas.microsoft.com/office/drawing/2010/main" val="0"/>
+                        </a:ext>
+                      </a:extLst>
+                    </a:blip>
                     <a:srcRect/>
                     <a:stretch>
                       <a:fillRect/>
@@ -3491,23 +3823,14 @@
           </wp:inline>
         </w:drawing>
       </w:r>
-    </w:p>
-    <w:p>
-      <w:pPr>
-        <w:jc w:val="both"/>
-        <w:rPr>
-          <w:lang w:val="bg-BG"/>
-        </w:rPr>
-      </w:pPr>
       <w:r>
         <w:rPr>
           <w:noProof/>
         </w:rPr>
-        <w:lastRenderedPageBreak/>
         <w:drawing>
           <wp:inline distT="0" distB="0" distL="0" distR="0">
-            <wp:extent cx="5972810" cy="3922120"/>
-            <wp:effectExtent l="19050" t="0" r="8890" b="0"/>
+            <wp:extent cx="5972810" cy="3921760"/>
+            <wp:effectExtent l="0" t="0" r="0" b="0"/>
             <wp:docPr id="12" name="Picture 2"/>
             <wp:cNvGraphicFramePr>
               <a:graphicFrameLocks xmlns:a="http://schemas.openxmlformats.org/drawingml/2006/main" noChangeAspect="1"/>
@@ -3531,7 +3854,7 @@
                   <pic:spPr bwMode="auto">
                     <a:xfrm>
                       <a:off x="0" y="0"/>
-                      <a:ext cx="5972810" cy="3922120"/>
+                      <a:ext cx="5972810" cy="3921760"/>
                     </a:xfrm>
                     <a:prstGeom prst="rect">
                       <a:avLst/>
@@ -3553,12 +3876,12 @@
           <w:lang w:val="bg-BG"/>
         </w:rPr>
       </w:pPr>
-      <w:bookmarkStart w:id="9" w:name="_Toc317984386"/>
-      <w:r>
-        <w:rPr>
-          <w:lang w:val="bg-BG"/>
-        </w:rPr>
-        <w:t>Как се разработва?</w:t>
+      <w:bookmarkStart w:id="9" w:name="_Toc318151963"/>
+      <w:r>
+        <w:rPr>
+          <w:lang w:val="bg-BG"/>
+        </w:rPr>
+        <w:t>Процес на разработка</w:t>
       </w:r>
       <w:bookmarkEnd w:id="9"/>
     </w:p>
@@ -3597,13 +3920,25 @@
         <w:rPr>
           <w:lang w:val="bg-BG"/>
         </w:rPr>
-        <w:t xml:space="preserve"> В няколко лесни стъпки вие ще можете да създадете проект за библиотека. Магьосникът ще ви помогне да опишете граматиката в добре</w:t>
-      </w:r>
-      <w:r>
-        <w:rPr>
-          <w:lang w:val="bg-BG"/>
-        </w:rPr>
-        <w:t xml:space="preserve"> оформен графичен интерфейс.</w:t>
+        <w:t xml:space="preserve"> В няколко лесни стъпки </w:t>
+      </w:r>
+      <w:r>
+        <w:rPr>
+          <w:lang w:val="bg-BG"/>
+        </w:rPr>
+        <w:t xml:space="preserve">той помага на потребителя да създаде </w:t>
+      </w:r>
+      <w:r>
+        <w:rPr>
+          <w:lang w:val="bg-BG"/>
+        </w:rPr>
+        <w:t>проект за библиотека</w:t>
+      </w:r>
+      <w:r>
+        <w:rPr>
+          <w:lang w:val="bg-BG"/>
+        </w:rPr>
+        <w:t xml:space="preserve"> и да опише граматиката в добре оформен графичен интерфейс.</w:t>
       </w:r>
     </w:p>
     <w:p>
@@ -3617,7 +3952,25 @@
         <w:rPr>
           <w:lang w:val="bg-BG"/>
         </w:rPr>
-        <w:t xml:space="preserve">Когато завършите кратките 3 стъпки, на указаното място ще бъде запазен </w:t>
+        <w:t>При завършване</w:t>
+      </w:r>
+      <w:r>
+        <w:rPr>
+          <w:lang w:val="bg-BG"/>
+        </w:rPr>
+        <w:t xml:space="preserve"> </w:t>
+      </w:r>
+      <w:r>
+        <w:rPr>
+          <w:lang w:val="bg-BG"/>
+        </w:rPr>
+        <w:t>на трите</w:t>
+      </w:r>
+      <w:r>
+        <w:rPr>
+          <w:lang w:val="bg-BG"/>
+        </w:rPr>
+        <w:t xml:space="preserve"> стъпки, на указаното място ще бъде запазен </w:t>
       </w:r>
       <w:r>
         <w:t>C#</w:t>
@@ -3662,7 +4015,7 @@
       <w:pPr>
         <w:pStyle w:val="Heading1"/>
       </w:pPr>
-      <w:bookmarkStart w:id="10" w:name="_Toc317984387"/>
+      <w:bookmarkStart w:id="10" w:name="_Toc318151964"/>
       <w:r>
         <w:lastRenderedPageBreak/>
         <w:t>Резюме на р</w:t>
@@ -3686,7 +4039,7 @@
           <w:lang w:val="bg-BG"/>
         </w:rPr>
       </w:pPr>
-      <w:bookmarkStart w:id="11" w:name="_Toc317984388"/>
+      <w:bookmarkStart w:id="11" w:name="_Toc318151965"/>
       <w:r>
         <w:t xml:space="preserve">Gmail </w:t>
       </w:r>
@@ -3718,7 +4071,19 @@
         <w:rPr>
           <w:lang w:val="bg-BG"/>
         </w:rPr>
-        <w:t>. Позволява проверка дали има нова поща и показва прозорец, в който може да се избере кое писмо да се отвори.</w:t>
+        <w:t xml:space="preserve">. Позволява проверка </w:t>
+      </w:r>
+      <w:r>
+        <w:rPr>
+          <w:lang w:val="bg-BG"/>
+        </w:rPr>
+        <w:t xml:space="preserve">на пощата </w:t>
+      </w:r>
+      <w:r>
+        <w:rPr>
+          <w:lang w:val="bg-BG"/>
+        </w:rPr>
+        <w:t>и показва прозорец, в който може да се избере кое писмо да се отвори.</w:t>
       </w:r>
     </w:p>
     <w:p>
@@ -3729,7 +4094,7 @@
           <w:lang w:val="bg-BG"/>
         </w:rPr>
       </w:pPr>
-      <w:bookmarkStart w:id="12" w:name="_Toc317984389"/>
+      <w:bookmarkStart w:id="12" w:name="_Toc318151966"/>
       <w:r>
         <w:t xml:space="preserve">PowerPoint </w:t>
       </w:r>
@@ -3752,7 +4117,19 @@
         <w:rPr>
           <w:lang w:val="bg-BG"/>
         </w:rPr>
-        <w:t xml:space="preserve">Позволява контролиране на презентация с гласови команди. Има възможности да отваря презентация, да сменя през следващ/предишен слайд и съответно да затваря презентацията. Използва библиотека доставяна заедно с </w:t>
+        <w:t>Позволява контролиране на презентация с гласови команди. Има възможности да отваря презентация, да сменя през следващ/предишен слайд и съответно да затваря презентацията. Използва библиотека</w:t>
+      </w:r>
+      <w:r>
+        <w:rPr>
+          <w:lang w:val="bg-BG"/>
+        </w:rPr>
+        <w:t>,</w:t>
+      </w:r>
+      <w:r>
+        <w:rPr>
+          <w:lang w:val="bg-BG"/>
+        </w:rPr>
+        <w:t xml:space="preserve"> доставяна заедно с </w:t>
       </w:r>
       <w:r>
         <w:t>Microsoft Office 2007.</w:t>
@@ -3761,7 +4138,19 @@
         <w:rPr>
           <w:lang w:val="bg-BG"/>
         </w:rPr>
-        <w:t xml:space="preserve"> В рограмният интерфейс към следващата версия (</w:t>
+        <w:t xml:space="preserve"> В </w:t>
+      </w:r>
+      <w:r>
+        <w:rPr>
+          <w:lang w:val="bg-BG"/>
+        </w:rPr>
+        <w:t>п</w:t>
+      </w:r>
+      <w:r>
+        <w:rPr>
+          <w:lang w:val="bg-BG"/>
+        </w:rPr>
+        <w:t>рограмния интерфейс към следващата версия (</w:t>
       </w:r>
       <w:r>
         <w:t>Office 2010</w:t>
@@ -3780,7 +4169,7 @@
           <w:lang w:val="bg-BG"/>
         </w:rPr>
       </w:pPr>
-      <w:bookmarkStart w:id="13" w:name="_Toc317984390"/>
+      <w:bookmarkStart w:id="13" w:name="_Toc318151967"/>
       <w:r>
         <w:t xml:space="preserve">Searcher </w:t>
       </w:r>
@@ -3794,6 +4183,7 @@
     </w:p>
     <w:p>
       <w:pPr>
+        <w:jc w:val="both"/>
         <w:rPr>
           <w:lang w:val="bg-BG"/>
         </w:rPr>
@@ -3830,7 +4220,7 @@
           <w:lang w:val="bg-BG"/>
         </w:rPr>
       </w:pPr>
-      <w:bookmarkStart w:id="14" w:name="_Toc317984391"/>
+      <w:bookmarkStart w:id="14" w:name="_Toc318151968"/>
       <w:r>
         <w:t xml:space="preserve">AppSwitcher </w:t>
       </w:r>
@@ -3844,15 +4234,28 @@
     </w:p>
     <w:p>
       <w:pPr>
-        <w:rPr>
-          <w:lang w:val="bg-BG"/>
-        </w:rPr>
-      </w:pPr>
-      <w:r>
-        <w:rPr>
-          <w:lang w:val="bg-BG"/>
-        </w:rPr>
-        <w:t xml:space="preserve">Предоставя команди за смяна между различни пуснати приложения. Има възможности за пускане на закачени за </w:t>
+        <w:jc w:val="both"/>
+        <w:rPr>
+          <w:lang w:val="bg-BG"/>
+        </w:rPr>
+      </w:pPr>
+      <w:r>
+        <w:rPr>
+          <w:lang w:val="bg-BG"/>
+        </w:rPr>
+        <w:t xml:space="preserve">Предоставя команди за смяна между различни </w:t>
+      </w:r>
+      <w:r>
+        <w:rPr>
+          <w:lang w:val="bg-BG"/>
+        </w:rPr>
+        <w:t>стартирани</w:t>
+      </w:r>
+      <w:r>
+        <w:rPr>
+          <w:lang w:val="bg-BG"/>
+        </w:rPr>
+        <w:t xml:space="preserve"> приложения. Има възможности за пускане на закачени за </w:t>
       </w:r>
       <w:r>
         <w:t>Taskbar</w:t>
@@ -3871,7 +4274,7 @@
           <w:lang w:val="bg-BG"/>
         </w:rPr>
       </w:pPr>
-      <w:bookmarkStart w:id="15" w:name="_Toc317984392"/>
+      <w:bookmarkStart w:id="15" w:name="_Toc318151969"/>
       <w:r>
         <w:t>ElectricityManager</w:t>
       </w:r>
@@ -3879,15 +4282,67 @@
     </w:p>
     <w:p>
       <w:pPr>
-        <w:rPr>
-          <w:lang w:val="bg-BG"/>
-        </w:rPr>
-      </w:pPr>
-      <w:r>
-        <w:rPr>
-          <w:lang w:val="bg-BG"/>
-        </w:rPr>
-        <w:t>Посредством външно устройво с контакти позволява контролирането на електрически уреди свързани към тях. Авторите го ползваме, за да си правим чай.</w:t>
+        <w:jc w:val="both"/>
+      </w:pPr>
+      <w:r>
+        <w:rPr>
+          <w:lang w:val="bg-BG"/>
+        </w:rPr>
+        <w:t>Посредством външно устро</w:t>
+      </w:r>
+      <w:r>
+        <w:rPr>
+          <w:lang w:val="bg-BG"/>
+        </w:rPr>
+        <w:t>й</w:t>
+      </w:r>
+      <w:r>
+        <w:rPr>
+          <w:lang w:val="bg-BG"/>
+        </w:rPr>
+        <w:t>ст</w:t>
+      </w:r>
+      <w:r>
+        <w:rPr>
+          <w:lang w:val="bg-BG"/>
+        </w:rPr>
+        <w:t xml:space="preserve">во с контакти позволява контролирането на електрически уреди свързани към тях. Авторите го </w:t>
+      </w:r>
+      <w:r>
+        <w:rPr>
+          <w:lang w:val="bg-BG"/>
+        </w:rPr>
+        <w:t>из</w:t>
+      </w:r>
+      <w:r>
+        <w:rPr>
+          <w:lang w:val="bg-BG"/>
+        </w:rPr>
+        <w:t>ползва</w:t>
+      </w:r>
+      <w:r>
+        <w:rPr>
+          <w:lang w:val="bg-BG"/>
+        </w:rPr>
+        <w:t>ха</w:t>
+      </w:r>
+      <w:r>
+        <w:rPr>
+          <w:lang w:val="bg-BG"/>
+        </w:rPr>
+        <w:t>, за да си прав</w:t>
+      </w:r>
+      <w:r>
+        <w:rPr>
+          <w:lang w:val="bg-BG"/>
+        </w:rPr>
+        <w:t>ят</w:t>
+      </w:r>
+      <w:r>
+        <w:rPr>
+          <w:lang w:val="bg-BG"/>
+        </w:rPr>
+        <w:t xml:space="preserve"> чай.</w:t>
       </w:r>
       <w:r>
         <w:br w:type="page"/>
@@ -3897,9 +4352,216 @@
       <w:pPr>
         <w:pStyle w:val="Heading1"/>
       </w:pPr>
-      <w:bookmarkStart w:id="16" w:name="_Toc317984393"/>
       <w:r>
         <w:lastRenderedPageBreak/>
+        <w:t>Интерфейс</w:t>
+      </w:r>
+    </w:p>
+    <w:p>
+      <w:pPr>
+        <w:jc w:val="center"/>
+        <w:rPr>
+          <w:lang w:val="bg-BG"/>
+        </w:rPr>
+      </w:pPr>
+      <w:r>
+        <w:rPr>
+          <w:noProof/>
+        </w:rPr>
+        <w:drawing>
+          <wp:inline distT="0" distB="0" distL="0" distR="0">
+            <wp:extent cx="5972810" cy="5283835"/>
+            <wp:effectExtent l="19050" t="0" r="8890" b="0"/>
+            <wp:docPr id="1" name="Picture 0" descr="pluginWizard copy.png"/>
+            <wp:cNvGraphicFramePr>
+              <a:graphicFrameLocks xmlns:a="http://schemas.openxmlformats.org/drawingml/2006/main" noChangeAspect="1"/>
+            </wp:cNvGraphicFramePr>
+            <a:graphic xmlns:a="http://schemas.openxmlformats.org/drawingml/2006/main">
+              <a:graphicData uri="http://schemas.openxmlformats.org/drawingml/2006/picture">
+                <pic:pic xmlns:pic="http://schemas.openxmlformats.org/drawingml/2006/picture">
+                  <pic:nvPicPr>
+                    <pic:cNvPr id="0" name="pluginWizard copy.png"/>
+                    <pic:cNvPicPr/>
+                  </pic:nvPicPr>
+                  <pic:blipFill>
+                    <a:blip r:embed="rId15" cstate="print"/>
+                    <a:stretch>
+                      <a:fillRect/>
+                    </a:stretch>
+                  </pic:blipFill>
+                  <pic:spPr>
+                    <a:xfrm>
+                      <a:off x="0" y="0"/>
+                      <a:ext cx="5972810" cy="5283835"/>
+                    </a:xfrm>
+                    <a:prstGeom prst="rect">
+                      <a:avLst/>
+                    </a:prstGeom>
+                  </pic:spPr>
+                </pic:pic>
+              </a:graphicData>
+            </a:graphic>
+          </wp:inline>
+        </w:drawing>
+      </w:r>
+    </w:p>
+    <w:p>
+      <w:pPr>
+        <w:jc w:val="center"/>
+        <w:rPr>
+          <w:lang w:val="bg-BG"/>
+        </w:rPr>
+      </w:pPr>
+      <w:r>
+        <w:rPr>
+          <w:lang w:val="bg-BG"/>
+        </w:rPr>
+        <w:t>Магьосникът с примерна граматика</w:t>
+      </w:r>
+    </w:p>
+    <w:p>
+      <w:pPr>
+        <w:jc w:val="center"/>
+        <w:rPr>
+          <w:lang w:val="bg-BG"/>
+        </w:rPr>
+      </w:pPr>
+      <w:r>
+        <w:rPr>
+          <w:noProof/>
+        </w:rPr>
+        <w:lastRenderedPageBreak/>
+        <w:drawing>
+          <wp:inline distT="0" distB="0" distL="0" distR="0">
+            <wp:extent cx="5972810" cy="3885565"/>
+            <wp:effectExtent l="19050" t="0" r="8890" b="0"/>
+            <wp:docPr id="6" name="Picture 5" descr="pluginsExample copy.png"/>
+            <wp:cNvGraphicFramePr>
+              <a:graphicFrameLocks xmlns:a="http://schemas.openxmlformats.org/drawingml/2006/main" noChangeAspect="1"/>
+            </wp:cNvGraphicFramePr>
+            <a:graphic xmlns:a="http://schemas.openxmlformats.org/drawingml/2006/main">
+              <a:graphicData uri="http://schemas.openxmlformats.org/drawingml/2006/picture">
+                <pic:pic xmlns:pic="http://schemas.openxmlformats.org/drawingml/2006/picture">
+                  <pic:nvPicPr>
+                    <pic:cNvPr id="0" name="pluginsExample copy.png"/>
+                    <pic:cNvPicPr/>
+                  </pic:nvPicPr>
+                  <pic:blipFill>
+                    <a:blip r:embed="rId16" cstate="print"/>
+                    <a:stretch>
+                      <a:fillRect/>
+                    </a:stretch>
+                  </pic:blipFill>
+                  <pic:spPr>
+                    <a:xfrm>
+                      <a:off x="0" y="0"/>
+                      <a:ext cx="5972810" cy="3885565"/>
+                    </a:xfrm>
+                    <a:prstGeom prst="rect">
+                      <a:avLst/>
+                    </a:prstGeom>
+                  </pic:spPr>
+                </pic:pic>
+              </a:graphicData>
+            </a:graphic>
+          </wp:inline>
+        </w:drawing>
+      </w:r>
+    </w:p>
+    <w:p>
+      <w:pPr>
+        <w:ind w:left="1980" w:right="1756"/>
+        <w:jc w:val="center"/>
+        <w:rPr>
+          <w:lang w:val="bg-BG"/>
+        </w:rPr>
+      </w:pPr>
+      <w:r>
+        <w:rPr>
+          <w:lang w:val="bg-BG"/>
+        </w:rPr>
+        <w:t>Примери за добавен и съответно инициализиран плъгин и за добавяне на нов такъв</w:t>
+      </w:r>
+    </w:p>
+    <w:p>
+      <w:pPr>
+        <w:ind w:right="-44"/>
+        <w:jc w:val="center"/>
+        <w:rPr>
+          <w:lang w:val="bg-BG"/>
+        </w:rPr>
+      </w:pPr>
+      <w:r>
+        <w:rPr>
+          <w:noProof/>
+        </w:rPr>
+        <w:lastRenderedPageBreak/>
+        <w:drawing>
+          <wp:inline distT="0" distB="0" distL="0" distR="0">
+            <wp:extent cx="5972810" cy="3885565"/>
+            <wp:effectExtent l="19050" t="0" r="8890" b="0"/>
+            <wp:docPr id="7" name="Picture 6" descr="masterDictionary copy.png"/>
+            <wp:cNvGraphicFramePr>
+              <a:graphicFrameLocks xmlns:a="http://schemas.openxmlformats.org/drawingml/2006/main" noChangeAspect="1"/>
+            </wp:cNvGraphicFramePr>
+            <a:graphic xmlns:a="http://schemas.openxmlformats.org/drawingml/2006/main">
+              <a:graphicData uri="http://schemas.openxmlformats.org/drawingml/2006/picture">
+                <pic:pic xmlns:pic="http://schemas.openxmlformats.org/drawingml/2006/picture">
+                  <pic:nvPicPr>
+                    <pic:cNvPr id="0" name="masterDictionary copy.png"/>
+                    <pic:cNvPicPr/>
+                  </pic:nvPicPr>
+                  <pic:blipFill>
+                    <a:blip r:embed="rId17" cstate="print"/>
+                    <a:stretch>
+                      <a:fillRect/>
+                    </a:stretch>
+                  </pic:blipFill>
+                  <pic:spPr>
+                    <a:xfrm>
+                      <a:off x="0" y="0"/>
+                      <a:ext cx="5972810" cy="3885565"/>
+                    </a:xfrm>
+                    <a:prstGeom prst="rect">
+                      <a:avLst/>
+                    </a:prstGeom>
+                  </pic:spPr>
+                </pic:pic>
+              </a:graphicData>
+            </a:graphic>
+          </wp:inline>
+        </w:drawing>
+      </w:r>
+    </w:p>
+    <w:p>
+      <w:pPr>
+        <w:ind w:right="-44"/>
+        <w:jc w:val="center"/>
+      </w:pPr>
+      <w:r>
+        <w:rPr>
+          <w:lang w:val="bg-BG"/>
+        </w:rPr>
+        <w:t>Речникът, в който могат да се добавят думи за разпознаване</w:t>
+      </w:r>
+      <w:r>
+        <w:br w:type="page"/>
+      </w:r>
+    </w:p>
+    <w:p>
+      <w:pPr>
+        <w:jc w:val="both"/>
+        <w:rPr>
+          <w:lang w:val="bg-BG"/>
+        </w:rPr>
+      </w:pPr>
+    </w:p>
+    <w:p>
+      <w:pPr>
+        <w:pStyle w:val="Heading1"/>
+      </w:pPr>
+      <w:bookmarkStart w:id="16" w:name="_Toc318151970"/>
+      <w:r>
         <w:t>Заключение</w:t>
       </w:r>
       <w:bookmarkEnd w:id="16"/>
@@ -3915,16 +4577,7 @@
         <w:rPr>
           <w:lang w:val="bg-BG"/>
         </w:rPr>
-        <w:t xml:space="preserve">Програмата „Модерният иконом“ има завършен вид и изпълнява поставените в началото на разработката цели. Може да бъде инсталирана навсякъде, където има </w:t>
-      </w:r>
-      <w:r>
-        <w:t xml:space="preserve">Windows Speech Recognition. </w:t>
-      </w:r>
-      <w:r>
-        <w:rPr>
-          <w:lang w:val="bg-BG"/>
-        </w:rPr>
-        <w:t>Приложенията ѝ са ограничени единствено от ресурсите, с които се разполага, и въображението на човек. От градски транспорт през банкови услуги до военна огранизация, с достатъчно рафиниране на разпознаването на речта, програмата може да бъде използвана.</w:t>
+        <w:t>Програмата „Модерният иконом“ има завършен вид и изпълнява поставените в началото на разработката цели. Може да бъде инсталирана на всяко устройство, което има Windows Speech Recognition. Приложенията ѝ са ограничени единствено от ресурсите, с които се разполага, и въображението на разработчика. От градски транспорт през банкови услуги до военна организация, с достатъчно рафиниране на разпознаването на речта, програмата може да бъде използвана.</w:t>
       </w:r>
     </w:p>
     <w:p>
@@ -3938,11 +4591,10 @@
         <w:rPr>
           <w:lang w:val="bg-BG"/>
         </w:rPr>
-        <w:t xml:space="preserve">Разработката на приложението не спира до тук. И двамата разработчици сме ентусиазирани за бъдещето на проекта. Желаем да разработим допълнителна функционалност под формата да добавки. Имаме планове и за улесняване разпространението им. Съответно създаването на магазин, от където с няколко клика да се инсталират плъгините и да се спазва принципът </w:t>
-      </w:r>
-      <w:r>
-        <w:t>just-works.</w:t>
-      </w:r>
+        <w:t>Разработката на приложението не спира до тук. И двамата разработчици сме уверени и ентусиазирани за бъдещото популяризиране и използване на проекта. Желаем да разработим допълнителна функционалност под формата да добавки. Имаме планове и за улесняване разпространението им и съответно създаването на магазин, от където с няколко клика да се инсталират плъгините и да се спазва принципът just-works.</w:t>
+      </w:r>
+      <w:bookmarkStart w:id="17" w:name="_GoBack"/>
+      <w:bookmarkEnd w:id="17"/>
     </w:p>
     <w:p>
       <w:pPr>
@@ -3952,17 +4604,9 @@
         </w:rPr>
       </w:pPr>
     </w:p>
-    <w:p>
-      <w:pPr>
-        <w:jc w:val="both"/>
-        <w:rPr>
-          <w:lang w:val="bg-BG"/>
-        </w:rPr>
-      </w:pPr>
-    </w:p>
     <w:sectPr>
-      <w:headerReference w:type="default" r:id="rId15"/>
-      <w:footerReference w:type="default" r:id="rId16"/>
+      <w:headerReference w:type="default" r:id="rId18"/>
+      <w:footerReference w:type="default" r:id="rId19"/>
       <w:pgSz w:w="12240" w:h="15840"/>
       <w:pgMar w:top="1417" w:right="1417" w:bottom="1417" w:left="1417" w:header="720" w:footer="720" w:gutter="0"/>
       <w:cols w:space="720"/>
@@ -4016,14 +4660,27 @@
           <w:pStyle w:val="Footer"/>
           <w:jc w:val="right"/>
         </w:pPr>
-        <w:fldSimple w:instr=" PAGE   \* MERGEFORMAT ">
-          <w:r>
-            <w:rPr>
-              <w:noProof/>
-            </w:rPr>
-            <w:t>2</w:t>
-          </w:r>
-        </w:fldSimple>
+        <w:r>
+          <w:fldChar w:fldCharType="begin"/>
+        </w:r>
+        <w:r>
+          <w:instrText xml:space="preserve"> PAGE   \* MERGEFORMAT </w:instrText>
+        </w:r>
+        <w:r>
+          <w:fldChar w:fldCharType="separate"/>
+        </w:r>
+        <w:r>
+          <w:rPr>
+            <w:noProof/>
+          </w:rPr>
+          <w:t>12</w:t>
+        </w:r>
+        <w:r>
+          <w:rPr>
+            <w:noProof/>
+          </w:rPr>
+          <w:fldChar w:fldCharType="end"/>
+        </w:r>
       </w:p>
     </w:sdtContent>
   </w:sdt>
@@ -4074,9 +4731,6 @@
       </w:rPr>
       <w:alias w:val="Title"/>
       <w:id w:val="45727315"/>
-      <w:placeholder>
-        <w:docPart w:val="3C0484E9006F4595BCF3B68CD3F68D22"/>
-      </w:placeholder>
       <w:dataBinding w:prefixMappings="xmlns:ns0='http://schemas.openxmlformats.org/package/2006/metadata/core-properties' xmlns:ns1='http://purl.org/dc/elements/1.1/'" w:xpath="/ns0:coreProperties[1]/ns1:title[1]" w:storeItemID="{6C3C8BC8-F283-45AE-878A-BAB7291924A1}"/>
       <w:text/>
     </w:sdtPr>
@@ -4793,135 +5447,199 @@
 </w:styles>
 </file>
 
+<file path=word/stylesWithEffects.xml><?xml version="1.0" encoding="utf-8"?>
+<w:styles xmlns:wpc="http://schemas.microsoft.com/office/word/2010/wordprocessingCanvas" xmlns:mc="http://schemas.openxmlformats.org/markup-compatibility/2006" xmlns:o="urn:schemas-microsoft-com:office:office" xmlns:r="http://schemas.openxmlformats.org/officeDocument/2006/relationships" xmlns:m="http://schemas.openxmlformats.org/officeDocument/2006/math" xmlns:v="urn:schemas-microsoft-com:vml" xmlns:wp14="http://schemas.microsoft.com/office/word/2010/wordprocessingDrawing" xmlns:wp="http://schemas.openxmlformats.org/drawingml/2006/wordprocessingDrawing" xmlns:w10="urn:schemas-microsoft-com:office:word" xmlns:w="http://schemas.openxmlformats.org/wordprocessingml/2006/main" xmlns:w14="http://schemas.microsoft.com/office/word/2010/wordml" xmlns:wpg="http://schemas.microsoft.com/office/word/2010/wordprocessingGroup" xmlns:wpi="http://schemas.microsoft.com/office/word/2010/wordprocessingInk" xmlns:wne="http://schemas.microsoft.com/office/word/2006/wordml" xmlns:wps="http://schemas.microsoft.com/office/word/2010/wordprocessingShape" mc:Ignorable="w14 wp14">
+  <w:docDefaults>
+    <w:rPrDefault>
+      <w:rPr>
+        <w:rFonts w:asciiTheme="minorHAnsi" w:eastAsiaTheme="minorEastAsia" w:hAnsiTheme="minorHAnsi" w:cstheme="minorBidi"/>
+        <w:sz w:val="22"/>
+        <w:szCs w:val="22"/>
+        <w:lang w:val="en-US" w:eastAsia="en-US" w:bidi="ar-SA"/>
+      </w:rPr>
+    </w:rPrDefault>
+    <w:pPrDefault>
+      <w:pPr>
+        <w:spacing w:after="200" w:line="276" w:lineRule="auto"/>
+      </w:pPr>
+    </w:pPrDefault>
+  </w:docDefaults>
+  <w:latentStyles w:defLockedState="0" w:defUIPriority="99" w:defSemiHidden="1" w:defUnhideWhenUsed="1" w:defQFormat="0" w:count="267">
+    <w:lsdException w:name="Normal" w:semiHidden="0" w:uiPriority="0" w:unhideWhenUsed="0" w:qFormat="1"/>
+    <w:lsdException w:name="heading 1" w:semiHidden="0" w:uiPriority="9" w:unhideWhenUsed="0" w:qFormat="1"/>
+    <w:lsdException w:name="heading 2" w:uiPriority="9" w:qFormat="1"/>
+    <w:lsdException w:name="heading 3" w:uiPriority="9" w:qFormat="1"/>
+    <w:lsdException w:name="heading 4" w:uiPriority="9" w:qFormat="1"/>
+    <w:lsdException w:name="heading 5" w:uiPriority="9" w:qFormat="1"/>
+    <w:lsdException w:name="heading 6" w:uiPriority="9" w:qFormat="1"/>
+    <w:lsdException w:name="heading 7" w:uiPriority="9" w:qFormat="1"/>
+    <w:lsdException w:name="heading 8" w:uiPriority="9" w:qFormat="1"/>
+    <w:lsdException w:name="heading 9" w:uiPriority="9" w:qFormat="1"/>
+    <w:lsdException w:name="toc 1" w:uiPriority="39"/>
+    <w:lsdException w:name="toc 2" w:uiPriority="39"/>
+    <w:lsdException w:name="toc 3" w:uiPriority="39"/>
+    <w:lsdException w:name="toc 4" w:uiPriority="39"/>
+    <w:lsdException w:name="toc 5" w:uiPriority="39"/>
+    <w:lsdException w:name="toc 6" w:uiPriority="39"/>
+    <w:lsdException w:name="toc 7" w:uiPriority="39"/>
+    <w:lsdException w:name="toc 8" w:uiPriority="39"/>
+    <w:lsdException w:name="toc 9" w:uiPriority="39"/>
+    <w:lsdException w:name="caption" w:uiPriority="35" w:qFormat="1"/>
+    <w:lsdException w:name="Title" w:semiHidden="0" w:uiPriority="10" w:unhideWhenUsed="0" w:qFormat="1"/>
+    <w:lsdException w:name="Default Paragraph Font" w:uiPriority="1"/>
+    <w:lsdException w:name="Subtitle" w:semiHidden="0" w:uiPriority="11" w:unhideWhenUsed="0" w:qFormat="1"/>
+    <w:lsdException w:name="Strong" w:semiHidden="0" w:uiPriority="22" w:unhideWhenUsed="0" w:qFormat="1"/>
+    <w:lsdException w:name="Emphasis" w:semiHidden="0" w:uiPriority="20" w:unhideWhenUsed="0" w:qFormat="1"/>
+    <w:lsdException w:name="Table Grid" w:semiHidden="0" w:uiPriority="59" w:unhideWhenUsed="0"/>
+    <w:lsdException w:name="Placeholder Text" w:unhideWhenUsed="0"/>
+    <w:lsdException w:name="No Spacing" w:semiHidden="0" w:uiPriority="1" w:unhideWhenUsed="0" w:qFormat="1"/>
+    <w:lsdException w:name="Light Shading" w:semiHidden="0" w:uiPriority="60" w:unhideWhenUsed="0"/>
+    <w:lsdException w:name="Light List" w:semiHidden="0" w:uiPriority="61" w:unhideWhenUsed="0"/>
+    <w:lsdException w:name="Light Grid" w:semiHidden="0" w:uiPriority="62" w:unhideWhenUsed="0"/>
+    <w:lsdException w:name="Medium Shading 1" w:semiHidden="0" w:uiPriority="63" w:unhideWhenUsed="0"/>
+    <w:lsdException w:name="Medium Shading 2" w:semiHidden="0" w:uiPriority="64" w:unhideWhenUsed="0"/>
+    <w:lsdException w:name="Medium List 1" w:semiHidden="0" w:uiPriority="65" w:unhideWhenUsed="0"/>
+    <w:lsdException w:name="Medium List 2" w:semiHidden="0" w:uiPriority="66" w:unhideWhenUsed="0"/>
+    <w:lsdException w:name="Medium Grid 1" w:semiHidden="0" w:uiPriority="67" w:unhideWhenUsed="0"/>
+    <w:lsdException w:name="Medium Grid 2" w:semiHidden="0" w:uiPriority="68" w:unhideWhenUsed="0"/>
+    <w:lsdException w:name="Medium Grid 3" w:semiHidden="0" w:uiPriority="69" w:unhideWhenUsed="0"/>
+    <w:lsdException w:name="Dark List" w:semiHidden="0" w:uiPriority="70" w:unhideWhenUsed="0"/>
+    <w:lsdException w:name="Colorful Shading" w:semiHidden="0" w:uiPriority="71" w:unhideWhenUsed="0"/>
+    <w:lsdException w:name="Colorful List" w:semiHidden="0" w:uiPriority="72" w:unhideWhenUsed="0"/>
+    <w:lsdException w:name="Colorful Grid" w:semiHidden="0" w:uiPriority="73" w:unhideWhenUsed="0"/>
+    <w:lsdException w:name="Light Shading Accent 1" w:semiHidden="0" w:uiPriority="60" w:unhideWhenUsed="0"/>
+    <w:lsdException w:name="Light List Accent 1" w:semiHidden="0" w:uiPriority="61" w:unhideWhenUsed="0"/>
+    <w:lsdException w:name="Light Grid Accent 1" w:semiHidden="0" w:uiPriority="62" w:unhideWhenUsed="0"/>
+    <w:lsdException w:name="Medium Shading 1 Accent 1" w:semiHidden="0" w:uiPriority="63" w:unhideWhenUsed="0"/>
+    <w:lsdException w:name="Medium Shading 2 Accent 1" w:semiHidden="0" w:uiPriority="64" w:unhideWhenUsed="0"/>
+    <w:lsdException w:name="Medium List 1 Accent 1" w:semiHidden="0" w:uiPriority="65" w:unhideWhenUsed="0"/>
+    <w:lsdException w:name="Revision" w:unhideWhenUsed="0"/>
+    <w:lsdException w:name="List Paragraph" w:semiHidden="0" w:uiPriority="34" w:unhideWhenUsed="0" w:qFormat="1"/>
+    <w:lsdException w:name="Quote" w:semiHidden="0" w:uiPriority="29" w:unhideWhenUsed="0" w:qFormat="1"/>
+    <w:lsdException w:name="Intense Quote" w:semiHidden="0" w:uiPriority="30" w:unhideWhenUsed="0" w:qFormat="1"/>
+    <w:lsdException w:name="Medium List 2 Accent 1" w:semiHidden="0" w:uiPriority="66" w:unhideWhenUsed="0"/>
+    <w:lsdException w:name="Medium Grid 1 Accent 1" w:semiHidden="0" w:uiPriority="67" w:unhideWhenUsed="0"/>
+    <w:lsdException w:name="Medium Grid 2 Accent 1" w:semiHidden="0" w:uiPriority="68" w:unhideWhenUsed="0"/>
+    <w:lsdException w:name="Medium Grid 3 Accent 1" w:semiHidden="0" w:uiPriority="69" w:unhideWhenUsed="0"/>
+    <w:lsdException w:name="Dark List Accent 1" w:semiHidden="0" w:uiPriority="70" w:unhideWhenUsed="0"/>
+    <w:lsdException w:name="Colorful Shading Accent 1" w:semiHidden="0" w:uiPriority="71" w:unhideWhenUsed="0"/>
+    <w:lsdException w:name="Colorful List Accent 1" w:semiHidden="0" w:uiPriority="72" w:unhideWhenUsed="0"/>
+    <w:lsdException w:name="Colorful Grid Accent 1" w:semiHidden="0" w:uiPriority="73" w:unhideWhenUsed="0"/>
+    <w:lsdException w:name="Light Shading Accent 2" w:semiHidden="0" w:uiPriority="60" w:unhideWhenUsed="0"/>
+    <w:lsdException w:name="Light List Accent 2" w:semiHidden="0" w:uiPriority="61" w:unhideWhenUsed="0"/>
+    <w:lsdException w:name="Light Grid Accent 2" w:semiHidden="0" w:uiPriority="62" w:unhideWhenUsed="0"/>
+    <w:lsdException w:name="Medium Shading 1 Accent 2" w:semiHidden="0" w:uiPriority="63" w:unhideWhenUsed="0"/>
+    <w:lsdException w:name="Medium Shading 2 Accent 2" w:semiHidden="0" w:uiPriority="64" w:unhideWhenUsed="0"/>
+    <w:lsdException w:name="Medium List 1 Accent 2" w:semiHidden="0" w:uiPriority="65" w:unhideWhenUsed="0"/>
+    <w:lsdException w:name="Medium List 2 Accent 2" w:semiHidden="0" w:uiPriority="66" w:unhideWhenUsed="0"/>
+    <w:lsdException w:name="Medium Grid 1 Accent 2" w:semiHidden="0" w:uiPriority="67" w:unhideWhenUsed="0"/>
+    <w:lsdException w:name="Medium Grid 2 Accent 2" w:semiHidden="0" w:uiPriority="68" w:unhideWhenUsed="0"/>
+    <w:lsdException w:name="Medium Grid 3 Accent 2" w:semiHidden="0" w:uiPriority="69" w:unhideWhenUsed="0"/>
+    <w:lsdException w:name="Dark List Accent 2" w:semiHidden="0" w:uiPriority="70" w:unhideWhenUsed="0"/>
+    <w:lsdException w:name="Colorful Shading Accent 2" w:semiHidden="0" w:uiPriority="71" w:unhideWhenUsed="0"/>
+    <w:lsdException w:name="Colorful List Accent 2" w:semiHidden="0" w:uiPriority="72" w:unhideWhenUsed="0"/>
+    <w:lsdException w:name="Colorful Grid Accent 2" w:semiHidden="0" w:uiPriority="73" w:unhideWhenUsed="0"/>
+    <w:lsdException w:name="Light Shading Accent 3" w:semiHidden="0" w:uiPriority="60" w:unhideWhenUsed="0"/>
+    <w:lsdException w:name="Light List Accent 3" w:semiHidden="0" w:uiPriority="61" w:unhideWhenUsed="0"/>
+    <w:lsdException w:name="Light Grid Accent 3" w:semiHidden="0" w:uiPriority="62" w:unhideWhenUsed="0"/>
+    <w:lsdException w:name="Medium Shading 1 Accent 3" w:semiHidden="0" w:uiPriority="63" w:unhideWhenUsed="0"/>
+    <w:lsdException w:name="Medium Shading 2 Accent 3" w:semiHidden="0" w:uiPriority="64" w:unhideWhenUsed="0"/>
+    <w:lsdException w:name="Medium List 1 Accent 3" w:semiHidden="0" w:uiPriority="65" w:unhideWhenUsed="0"/>
+    <w:lsdException w:name="Medium List 2 Accent 3" w:semiHidden="0" w:uiPriority="66" w:unhideWhenUsed="0"/>
+    <w:lsdException w:name="Medium Grid 1 Accent 3" w:semiHidden="0" w:uiPriority="67" w:unhideWhenUsed="0"/>
+    <w:lsdException w:name="Medium Grid 2 Accent 3" w:semiHidden="0" w:uiPriority="68" w:unhideWhenUsed="0"/>
+    <w:lsdException w:name="Medium Grid 3 Accent 3" w:semiHidden="0" w:uiPriority="69" w:unhideWhenUsed="0"/>
+    <w:lsdException w:name="Dark List Accent 3" w:semiHidden="0" w:uiPriority="70" w:unhideWhenUsed="0"/>
+    <w:lsdException w:name="Colorful Shading Accent 3" w:semiHidden="0" w:uiPriority="71" w:unhideWhenUsed="0"/>
+    <w:lsdException w:name="Colorful List Accent 3" w:semiHidden="0" w:uiPriority="72" w:unhideWhenUsed="0"/>
+    <w:lsdException w:name="Colorful Grid Accent 3" w:semiHidden="0" w:uiPriority="73" w:unhideWhenUsed="0"/>
+    <w:lsdException w:name="Light Shading Accent 4" w:semiHidden="0" w:uiPriority="60" w:unhideWhenUsed="0"/>
+    <w:lsdException w:name="Light List Accent 4" w:semiHidden="0" w:uiPriority="61" w:unhideWhenUsed="0"/>
+    <w:lsdException w:name="Light Grid Accent 4" w:semiHidden="0" w:uiPriority="62" w:unhideWhenUsed="0"/>
+    <w:lsdException w:name="Medium Shading 1 Accent 4" w:semiHidden="0" w:uiPriority="63" w:unhideWhenUsed="0"/>
+    <w:lsdException w:name="Medium Shading 2 Accent 4" w:semiHidden="0" w:uiPriority="64" w:unhideWhenUsed="0"/>
+    <w:lsdException w:name="Medium List 1 Accent 4" w:semiHidden="0" w:uiPriority="65" w:unhideWhenUsed="0"/>
+    <w:lsdException w:name="Medium List 2 Accent 4" w:semiHidden="0" w:uiPriority="66" w:unhideWhenUsed="0"/>
+    <w:lsdException w:name="Medium Grid 1 Accent 4" w:semiHidden="0" w:uiPriority="67" w:unhideWhenUsed="0"/>
+    <w:lsdException w:name="Medium Grid 2 Accent 4" w:semiHidden="0" w:uiPriority="68" w:unhideWhenUsed="0"/>
+    <w:lsdException w:name="Medium Grid 3 Accent 4" w:semiHidden="0" w:uiPriority="69" w:unhideWhenUsed="0"/>
+    <w:lsdException w:name="Dark List Accent 4" w:semiHidden="0" w:uiPriority="70" w:unhideWhenUsed="0"/>
+    <w:lsdException w:name="Colorful Shading Accent 4" w:semiHidden="0" w:uiPriority="71" w:unhideWhenUsed="0"/>
+    <w:lsdException w:name="Colorful List Accent 4" w:semiHidden="0" w:uiPriority="72" w:unhideWhenUsed="0"/>
+    <w:lsdException w:name="Colorful Grid Accent 4" w:semiHidden="0" w:uiPriority="73" w:unhideWhenUsed="0"/>
+    <w:lsdException w:name="Light Shading Accent 5" w:semiHidden="0" w:uiPriority="60" w:unhideWhenUsed="0"/>
+    <w:lsdException w:name="Light List Accent 5" w:semiHidden="0" w:uiPriority="61" w:unhideWhenUsed="0"/>
+    <w:lsdException w:name="Light Grid Accent 5" w:semiHidden="0" w:uiPriority="62" w:unhideWhenUsed="0"/>
+    <w:lsdException w:name="Medium Shading 1 Accent 5" w:semiHidden="0" w:uiPriority="63" w:unhideWhenUsed="0"/>
+    <w:lsdException w:name="Medium Shading 2 Accent 5" w:semiHidden="0" w:uiPriority="64" w:unhideWhenUsed="0"/>
+    <w:lsdException w:name="Medium List 1 Accent 5" w:semiHidden="0" w:uiPriority="65" w:unhideWhenUsed="0"/>
+    <w:lsdException w:name="Medium List 2 Accent 5" w:semiHidden="0" w:uiPriority="66" w:unhideWhenUsed="0"/>
+    <w:lsdException w:name="Medium Grid 1 Accent 5" w:semiHidden="0" w:uiPriority="67" w:unhideWhenUsed="0"/>
+    <w:lsdException w:name="Medium Grid 2 Accent 5" w:semiHidden="0" w:uiPriority="68" w:unhideWhenUsed="0"/>
+    <w:lsdException w:name="Medium Grid 3 Accent 5" w:semiHidden="0" w:uiPriority="69" w:unhideWhenUsed="0"/>
+    <w:lsdException w:name="Dark List Accent 5" w:semiHidden="0" w:uiPriority="70" w:unhideWhenUsed="0"/>
+    <w:lsdException w:name="Colorful Shading Accent 5" w:semiHidden="0" w:uiPriority="71" w:unhideWhenUsed="0"/>
+    <w:lsdException w:name="Colorful List Accent 5" w:semiHidden="0" w:uiPriority="72" w:unhideWhenUsed="0"/>
+    <w:lsdException w:name="Colorful Grid Accent 5" w:semiHidden="0" w:uiPriority="73" w:unhideWhenUsed="0"/>
+    <w:lsdException w:name="Light Shading Accent 6" w:semiHidden="0" w:uiPriority="60" w:unhideWhenUsed="0"/>
+    <w:lsdException w:name="Light List Accent 6" w:semiHidden="0" w:uiPriority="61" w:unhideWhenUsed="0"/>
+    <w:lsdException w:name="Light Grid Accent 6" w:semiHidden="0" w:uiPriority="62" w:unhideWhenUsed="0"/>
+    <w:lsdException w:name="Medium Shading 1 Accent 6" w:semiHidden="0" w:uiPriority="63" w:unhideWhenUsed="0"/>
+    <w:lsdException w:name="Medium Shading 2 Accent 6" w:semiHidden="0" w:uiPriority="64" w:unhideWhenUsed="0"/>
+    <w:lsdException w:name="Medium List 1 Accent 6" w:semiHidden="0" w:uiPriority="65" w:unhideWhenUsed="0"/>
+    <w:lsdException w:name="Medium List 2 Accent 6" w:semiHidden="0" w:uiPriority="66" w:unhideWhenUsed="0"/>
+    <w:lsdException w:name="Medium Grid 1 Accent 6" w:semiHidden="0" w:uiPriority="67" w:unhideWhenUsed="0"/>
+    <w:lsdException w:name="Medium Grid 2 Accent 6" w:semiHidden="0" w:uiPriority="68" w:unhideWhenUsed="0"/>
+    <w:lsdException w:name="Medium Grid 3 Accent 6" w:semiHidden="0" w:uiPriority="69" w:unhideWhenUsed="0"/>
+    <w:lsdException w:name="Dark List Accent 6" w:semiHidden="0" w:uiPriority="70" w:unhideWhenUsed="0"/>
+    <w:lsdException w:name="Colorful Shading Accent 6" w:semiHidden="0" w:uiPriority="71" w:unhideWhenUsed="0"/>
+    <w:lsdException w:name="Colorful List Accent 6" w:semiHidden="0" w:uiPriority="72" w:unhideWhenUsed="0"/>
+    <w:lsdException w:name="Colorful Grid Accent 6" w:semiHidden="0" w:uiPriority="73" w:unhideWhenUsed="0"/>
+    <w:lsdException w:name="Subtle Emphasis" w:semiHidden="0" w:uiPriority="19" w:unhideWhenUsed="0" w:qFormat="1"/>
+    <w:lsdException w:name="Intense Emphasis" w:semiHidden="0" w:uiPriority="21" w:unhideWhenUsed="0" w:qFormat="1"/>
+    <w:lsdException w:name="Subtle Reference" w:semiHidden="0" w:uiPriority="31" w:unhideWhenUsed="0" w:qFormat="1"/>
+    <w:lsdException w:name="Intense Reference" w:semiHidden="0" w:uiPriority="32" w:unhideWhenUsed="0" w:qFormat="1"/>
+    <w:lsdException w:name="Book Title" w:semiHidden="0" w:uiPriority="33" w:unhideWhenUsed="0" w:qFormat="1"/>
+    <w:lsdException w:name="Bibliography" w:uiPriority="37"/>
+    <w:lsdException w:name="TOC Heading" w:uiPriority="39" w:qFormat="1"/>
+  </w:latentStyles>
+  <w:style w:type="paragraph" w:default="1" w:styleId="Normal">
+    <w:name w:val="Normal"/>
+    <w:qFormat/>
+  </w:style>
+  <w:style w:type="character" w:default="1" w:styleId="DefaultParagraphFont">
+    <w:name w:val="Default Paragraph Font"/>
+    <w:uiPriority w:val="1"/>
+    <w:semiHidden/>
+    <w:unhideWhenUsed/>
+  </w:style>
+  <w:style w:type="table" w:default="1" w:styleId="TableNormal">
+    <w:name w:val="Normal Table"/>
+    <w:uiPriority w:val="99"/>
+    <w:semiHidden/>
+    <w:unhideWhenUsed/>
+    <w:tblPr>
+      <w:tblInd w:w="0" w:type="dxa"/>
+      <w:tblCellMar>
+        <w:top w:w="0" w:type="dxa"/>
+        <w:left w:w="108" w:type="dxa"/>
+        <w:bottom w:w="0" w:type="dxa"/>
+        <w:right w:w="108" w:type="dxa"/>
+      </w:tblCellMar>
+    </w:tblPr>
+  </w:style>
+  <w:style w:type="numbering" w:default="1" w:styleId="NoList">
+    <w:name w:val="No List"/>
+    <w:uiPriority w:val="99"/>
+    <w:semiHidden/>
+    <w:unhideWhenUsed/>
+  </w:style>
+</w:styles>
+</file>
+
 <file path=word/glossary/document.xml><?xml version="1.0" encoding="utf-8"?>
 <w:glossaryDocument xmlns:ve="http://schemas.openxmlformats.org/markup-compatibility/2006" xmlns:o="urn:schemas-microsoft-com:office:office" xmlns:r="http://schemas.openxmlformats.org/officeDocument/2006/relationships" xmlns:m="http://schemas.openxmlformats.org/officeDocument/2006/math" xmlns:v="urn:schemas-microsoft-com:vml" xmlns:wp="http://schemas.openxmlformats.org/drawingml/2006/wordprocessingDrawing" xmlns:w10="urn:schemas-microsoft-com:office:word" xmlns:w="http://schemas.openxmlformats.org/wordprocessingml/2006/main" xmlns:wne="http://schemas.microsoft.com/office/word/2006/wordml">
-  <w:docParts>
-    <w:docPart>
-      <w:docPartPr>
-        <w:name w:val="80A7C41A2A4242F0A0EB07A88B04D3D2"/>
-        <w:category>
-          <w:name w:val="General"/>
-          <w:gallery w:val="placeholder"/>
-        </w:category>
-        <w:types>
-          <w:type w:val="bbPlcHdr"/>
-        </w:types>
-        <w:behaviors>
-          <w:behavior w:val="content"/>
-        </w:behaviors>
-        <w:guid w:val="{D195728C-B657-4891-A177-DF7940F0164C}"/>
-      </w:docPartPr>
-      <w:docPartBody>
-        <w:p>
-          <w:pPr>
-            <w:pStyle w:val="80A7C41A2A4242F0A0EB07A88B04D3D2"/>
-          </w:pPr>
-          <w:r>
-            <w:rPr>
-              <w:rFonts w:asciiTheme="majorHAnsi" w:eastAsiaTheme="majorEastAsia" w:hAnsiTheme="majorHAnsi" w:cstheme="majorBidi"/>
-              <w:b/>
-              <w:bCs/>
-              <w:color w:val="FFFFFF" w:themeColor="background1"/>
-              <w:sz w:val="72"/>
-              <w:szCs w:val="72"/>
-            </w:rPr>
-            <w:t>[Year]</w:t>
-          </w:r>
-        </w:p>
-      </w:docPartBody>
-    </w:docPart>
-    <w:docPart>
-      <w:docPartPr>
-        <w:name w:val="B9BF17CFE3FE41AEA6ADB1E0EB0559BF"/>
-        <w:category>
-          <w:name w:val="General"/>
-          <w:gallery w:val="placeholder"/>
-        </w:category>
-        <w:types>
-          <w:type w:val="bbPlcHdr"/>
-        </w:types>
-        <w:behaviors>
-          <w:behavior w:val="content"/>
-        </w:behaviors>
-        <w:guid w:val="{24B57BFC-28A9-4806-844C-93C92BDAE748}"/>
-      </w:docPartPr>
-      <w:docPartBody>
-        <w:p>
-          <w:pPr>
-            <w:pStyle w:val="B9BF17CFE3FE41AEA6ADB1E0EB0559BF"/>
-          </w:pPr>
-          <w:r>
-            <w:rPr>
-              <w:color w:val="76923C" w:themeColor="accent3" w:themeShade="BF"/>
-            </w:rPr>
-            <w:t>[Type the author name]</w:t>
-          </w:r>
-        </w:p>
-      </w:docPartBody>
-    </w:docPart>
-    <w:docPart>
-      <w:docPartPr>
-        <w:name w:val="64C594D46535446FBDF1659947252290"/>
-        <w:category>
-          <w:name w:val="General"/>
-          <w:gallery w:val="placeholder"/>
-        </w:category>
-        <w:types>
-          <w:type w:val="bbPlcHdr"/>
-        </w:types>
-        <w:behaviors>
-          <w:behavior w:val="content"/>
-        </w:behaviors>
-        <w:guid w:val="{C159BEC9-939B-41B7-AC33-0B59420A87BA}"/>
-      </w:docPartPr>
-      <w:docPartBody>
-        <w:p>
-          <w:pPr>
-            <w:pStyle w:val="64C594D46535446FBDF1659947252290"/>
-          </w:pPr>
-          <w:r>
-            <w:rPr>
-              <w:b/>
-              <w:bCs/>
-              <w:caps/>
-              <w:sz w:val="72"/>
-              <w:szCs w:val="72"/>
-            </w:rPr>
-            <w:t>Type the document title</w:t>
-          </w:r>
-        </w:p>
-      </w:docPartBody>
-    </w:docPart>
-    <w:docPart>
-      <w:docPartPr>
-        <w:name w:val="9996CFCBDD374165AD836F385373EE55"/>
-        <w:category>
-          <w:name w:val="General"/>
-          <w:gallery w:val="placeholder"/>
-        </w:category>
-        <w:types>
-          <w:type w:val="bbPlcHdr"/>
-        </w:types>
-        <w:behaviors>
-          <w:behavior w:val="content"/>
-        </w:behaviors>
-        <w:guid w:val="{26B1A97E-A3E8-49FC-8E66-DE69DE7CDA0C}"/>
-      </w:docPartPr>
-      <w:docPartBody>
-        <w:p>
-          <w:pPr>
-            <w:pStyle w:val="9996CFCBDD374165AD836F385373EE55"/>
-          </w:pPr>
-          <w:r>
-            <w:rPr>
-              <w:color w:val="7F7F7F" w:themeColor="background1" w:themeShade="7F"/>
-            </w:rPr>
-            <w:t>[Type the abstract of the document here. The abstract is typically a short summary of the contents of the document. Type the abstract of the document here. The abstract is typically a short summary of the contents of the document.]</w:t>
-          </w:r>
-        </w:p>
-      </w:docPartBody>
-    </w:docPart>
-  </w:docParts>
+  <w:docParts/>
 </w:glossaryDocument>
 </file>
 
@@ -5004,6 +5722,8 @@
   </w:compat>
   <w:rsids>
     <w:rsidRoot w:val="00DD3636"/>
+    <w:rsid w:val="002C5E19"/>
+    <w:rsid w:val="00302013"/>
     <w:rsid w:val="0031460C"/>
     <w:rsid w:val="00DD3636"/>
   </w:rsids>
@@ -5600,7 +6320,7 @@
 </file>
 
 <file path=customXml/itemProps2.xml><?xml version="1.0" encoding="utf-8"?>
-<ds:datastoreItem xmlns:ds="http://schemas.openxmlformats.org/officeDocument/2006/customXml" ds:itemID="{68ACA543-9201-429B-B265-E7B12CE6B690}">
+<ds:datastoreItem xmlns:ds="http://schemas.openxmlformats.org/officeDocument/2006/customXml" ds:itemID="{187B317E-FB3A-47B5-9BD2-E7E8C4F4E893}">
   <ds:schemaRefs>
     <ds:schemaRef ds:uri="http://schemas.openxmlformats.org/officeDocument/2006/bibliography"/>
   </ds:schemaRefs>

</xml_diff>

<commit_message>
Last commit before start implementing new way to load plugins - through archive which contains all the dependencies...
</commit_message>
<xml_diff>
--- a/Documentation.docx
+++ b/Documentation.docx
@@ -56,9 +56,6 @@
                 </w:rPr>
                 <w:alias w:val="Year"/>
                 <w:id w:val="15676118"/>
-                <w:placeholder>
-                  <w:docPart w:val="80A7C41A2A4242F0A0EB07A88B04D3D2"/>
-                </w:placeholder>
                 <w:dataBinding w:prefixMappings="xmlns:ns0='http://schemas.microsoft.com/office/2006/coverPageProps'" w:xpath="/ns0:CoverPageProperties[1]/ns0:PublishDate[1]" w:storeItemID="{55AF091B-3C7A-41E3-B477-F2FDAA23CFDA}"/>
                 <w:date w:fullDate="2012-01-01T00:00:00Z">
                   <w:dateFormat w:val="yyyy"/>
@@ -511,7 +508,7 @@
               <w:r>
                 <w:fldChar w:fldCharType="separate"/>
               </w:r>
-              <w:hyperlink w:anchor="_Toc318151954" w:history="1">
+              <w:hyperlink w:anchor="_Toc318153286" w:history="1">
                 <w:r>
                   <w:rPr>
                     <w:rStyle w:val="Hyperlink"/>
@@ -538,7 +535,7 @@
                     <w:noProof/>
                     <w:webHidden/>
                   </w:rPr>
-                  <w:instrText xml:space="preserve"> PAGEREF _Toc318151954 \h </w:instrText>
+                  <w:instrText xml:space="preserve"> PAGEREF _Toc318153286 \h </w:instrText>
                 </w:r>
                 <w:r>
                   <w:rPr>
@@ -580,7 +577,7 @@
                   <w:noProof/>
                 </w:rPr>
               </w:pPr>
-              <w:hyperlink w:anchor="_Toc318151955" w:history="1">
+              <w:hyperlink w:anchor="_Toc318153287" w:history="1">
                 <w:r>
                   <w:rPr>
                     <w:rStyle w:val="Hyperlink"/>
@@ -607,7 +604,7 @@
                     <w:noProof/>
                     <w:webHidden/>
                   </w:rPr>
-                  <w:instrText xml:space="preserve"> PAGEREF _Toc318151955 \h </w:instrText>
+                  <w:instrText xml:space="preserve"> PAGEREF _Toc318153287 \h </w:instrText>
                 </w:r>
                 <w:r>
                   <w:rPr>
@@ -649,7 +646,7 @@
                   <w:noProof/>
                 </w:rPr>
               </w:pPr>
-              <w:hyperlink w:anchor="_Toc318151956" w:history="1">
+              <w:hyperlink w:anchor="_Toc318153288" w:history="1">
                 <w:r>
                   <w:rPr>
                     <w:rStyle w:val="Hyperlink"/>
@@ -677,7 +674,7 @@
                     <w:noProof/>
                     <w:webHidden/>
                   </w:rPr>
-                  <w:instrText xml:space="preserve"> PAGEREF _Toc318151956 \h </w:instrText>
+                  <w:instrText xml:space="preserve"> PAGEREF _Toc318153288 \h </w:instrText>
                 </w:r>
                 <w:r>
                   <w:rPr>
@@ -719,7 +716,7 @@
                   <w:noProof/>
                 </w:rPr>
               </w:pPr>
-              <w:hyperlink w:anchor="_Toc318151957" w:history="1">
+              <w:hyperlink w:anchor="_Toc318153289" w:history="1">
                 <w:r>
                   <w:rPr>
                     <w:rStyle w:val="Hyperlink"/>
@@ -746,7 +743,7 @@
                     <w:noProof/>
                     <w:webHidden/>
                   </w:rPr>
-                  <w:instrText xml:space="preserve"> PAGEREF _Toc318151957 \h </w:instrText>
+                  <w:instrText xml:space="preserve"> PAGEREF _Toc318153289 \h </w:instrText>
                 </w:r>
                 <w:r>
                   <w:rPr>
@@ -788,7 +785,7 @@
                   <w:noProof/>
                 </w:rPr>
               </w:pPr>
-              <w:hyperlink w:anchor="_Toc318151958" w:history="1">
+              <w:hyperlink w:anchor="_Toc318153290" w:history="1">
                 <w:r>
                   <w:rPr>
                     <w:rStyle w:val="Hyperlink"/>
@@ -816,7 +813,7 @@
                     <w:noProof/>
                     <w:webHidden/>
                   </w:rPr>
-                  <w:instrText xml:space="preserve"> PAGEREF _Toc318151958 \h </w:instrText>
+                  <w:instrText xml:space="preserve"> PAGEREF _Toc318153290 \h </w:instrText>
                 </w:r>
                 <w:r>
                   <w:rPr>
@@ -858,7 +855,7 @@
                   <w:noProof/>
                 </w:rPr>
               </w:pPr>
-              <w:hyperlink w:anchor="_Toc318151959" w:history="1">
+              <w:hyperlink w:anchor="_Toc318153291" w:history="1">
                 <w:r>
                   <w:rPr>
                     <w:rStyle w:val="Hyperlink"/>
@@ -885,7 +882,7 @@
                     <w:noProof/>
                     <w:webHidden/>
                   </w:rPr>
-                  <w:instrText xml:space="preserve"> PAGEREF _Toc318151959 \h </w:instrText>
+                  <w:instrText xml:space="preserve"> PAGEREF _Toc318153291 \h </w:instrText>
                 </w:r>
                 <w:r>
                   <w:rPr>
@@ -927,7 +924,7 @@
                   <w:noProof/>
                 </w:rPr>
               </w:pPr>
-              <w:hyperlink w:anchor="_Toc318151960" w:history="1">
+              <w:hyperlink w:anchor="_Toc318153292" w:history="1">
                 <w:r>
                   <w:rPr>
                     <w:rStyle w:val="Hyperlink"/>
@@ -954,7 +951,7 @@
                     <w:noProof/>
                     <w:webHidden/>
                   </w:rPr>
-                  <w:instrText xml:space="preserve"> PAGEREF _Toc318151960 \h </w:instrText>
+                  <w:instrText xml:space="preserve"> PAGEREF _Toc318153292 \h </w:instrText>
                 </w:r>
                 <w:r>
                   <w:rPr>
@@ -996,7 +993,7 @@
                   <w:noProof/>
                 </w:rPr>
               </w:pPr>
-              <w:hyperlink w:anchor="_Toc318151961" w:history="1">
+              <w:hyperlink w:anchor="_Toc318153293" w:history="1">
                 <w:r>
                   <w:rPr>
                     <w:rStyle w:val="Hyperlink"/>
@@ -1024,7 +1021,7 @@
                     <w:noProof/>
                     <w:webHidden/>
                   </w:rPr>
-                  <w:instrText xml:space="preserve"> PAGEREF _Toc318151961 \h </w:instrText>
+                  <w:instrText xml:space="preserve"> PAGEREF _Toc318153293 \h </w:instrText>
                 </w:r>
                 <w:r>
                   <w:rPr>
@@ -1066,7 +1063,7 @@
                   <w:noProof/>
                 </w:rPr>
               </w:pPr>
-              <w:hyperlink w:anchor="_Toc318151962" w:history="1">
+              <w:hyperlink w:anchor="_Toc318153294" w:history="1">
                 <w:r>
                   <w:rPr>
                     <w:rStyle w:val="Hyperlink"/>
@@ -1094,7 +1091,7 @@
                     <w:noProof/>
                     <w:webHidden/>
                   </w:rPr>
-                  <w:instrText xml:space="preserve"> PAGEREF _Toc318151962 \h </w:instrText>
+                  <w:instrText xml:space="preserve"> PAGEREF _Toc318153294 \h </w:instrText>
                 </w:r>
                 <w:r>
                   <w:rPr>
@@ -1136,7 +1133,7 @@
                   <w:noProof/>
                 </w:rPr>
               </w:pPr>
-              <w:hyperlink w:anchor="_Toc318151963" w:history="1">
+              <w:hyperlink w:anchor="_Toc318153295" w:history="1">
                 <w:r>
                   <w:rPr>
                     <w:rStyle w:val="Hyperlink"/>
@@ -1164,7 +1161,7 @@
                     <w:noProof/>
                     <w:webHidden/>
                   </w:rPr>
-                  <w:instrText xml:space="preserve"> PAGEREF _Toc318151963 \h </w:instrText>
+                  <w:instrText xml:space="preserve"> PAGEREF _Toc318153295 \h </w:instrText>
                 </w:r>
                 <w:r>
                   <w:rPr>
@@ -1206,7 +1203,7 @@
                   <w:noProof/>
                 </w:rPr>
               </w:pPr>
-              <w:hyperlink w:anchor="_Toc318151964" w:history="1">
+              <w:hyperlink w:anchor="_Toc318153296" w:history="1">
                 <w:r>
                   <w:rPr>
                     <w:rStyle w:val="Hyperlink"/>
@@ -1233,7 +1230,7 @@
                     <w:noProof/>
                     <w:webHidden/>
                   </w:rPr>
-                  <w:instrText xml:space="preserve"> PAGEREF _Toc318151964 \h </w:instrText>
+                  <w:instrText xml:space="preserve"> PAGEREF _Toc318153296 \h </w:instrText>
                 </w:r>
                 <w:r>
                   <w:rPr>
@@ -1275,13 +1272,13 @@
                   <w:noProof/>
                 </w:rPr>
               </w:pPr>
-              <w:hyperlink w:anchor="_Toc318151965" w:history="1">
+              <w:hyperlink w:anchor="_Toc318153297" w:history="1">
                 <w:r>
                   <w:rPr>
                     <w:rStyle w:val="Hyperlink"/>
                     <w:noProof/>
                   </w:rPr>
-                  <w:t xml:space="preserve">Gmail </w:t>
+                  <w:t>Gmail</w:t>
                 </w:r>
                 <w:r>
                   <w:rPr>
@@ -1289,7 +1286,7 @@
                     <w:noProof/>
                     <w:lang w:val="bg-BG"/>
                   </w:rPr>
-                  <w:t>плъгин</w:t>
+                  <w:t xml:space="preserve"> плъгин</w:t>
                 </w:r>
                 <w:r>
                   <w:rPr>
@@ -1310,7 +1307,7 @@
                     <w:noProof/>
                     <w:webHidden/>
                   </w:rPr>
-                  <w:instrText xml:space="preserve"> PAGEREF _Toc318151965 \h </w:instrText>
+                  <w:instrText xml:space="preserve"> PAGEREF _Toc318153297 \h </w:instrText>
                 </w:r>
                 <w:r>
                   <w:rPr>
@@ -1352,13 +1349,13 @@
                   <w:noProof/>
                 </w:rPr>
               </w:pPr>
-              <w:hyperlink w:anchor="_Toc318151966" w:history="1">
+              <w:hyperlink w:anchor="_Toc318153298" w:history="1">
                 <w:r>
                   <w:rPr>
                     <w:rStyle w:val="Hyperlink"/>
                     <w:noProof/>
                   </w:rPr>
-                  <w:t xml:space="preserve">PowerPoint </w:t>
+                  <w:t>PowerPoint</w:t>
                 </w:r>
                 <w:r>
                   <w:rPr>
@@ -1366,7 +1363,7 @@
                     <w:noProof/>
                     <w:lang w:val="bg-BG"/>
                   </w:rPr>
-                  <w:t>плъгин</w:t>
+                  <w:t xml:space="preserve"> плъгин</w:t>
                 </w:r>
                 <w:r>
                   <w:rPr>
@@ -1387,7 +1384,7 @@
                     <w:noProof/>
                     <w:webHidden/>
                   </w:rPr>
-                  <w:instrText xml:space="preserve"> PAGEREF _Toc318151966 \h </w:instrText>
+                  <w:instrText xml:space="preserve"> PAGEREF _Toc318153298 \h </w:instrText>
                 </w:r>
                 <w:r>
                   <w:rPr>
@@ -1429,13 +1426,13 @@
                   <w:noProof/>
                 </w:rPr>
               </w:pPr>
-              <w:hyperlink w:anchor="_Toc318151967" w:history="1">
+              <w:hyperlink w:anchor="_Toc318153299" w:history="1">
                 <w:r>
                   <w:rPr>
                     <w:rStyle w:val="Hyperlink"/>
                     <w:noProof/>
                   </w:rPr>
-                  <w:t xml:space="preserve">Searcher </w:t>
+                  <w:t>Searcher</w:t>
                 </w:r>
                 <w:r>
                   <w:rPr>
@@ -1443,7 +1440,7 @@
                     <w:noProof/>
                     <w:lang w:val="bg-BG"/>
                   </w:rPr>
-                  <w:t>добавка</w:t>
+                  <w:t xml:space="preserve"> добавка</w:t>
                 </w:r>
                 <w:r>
                   <w:rPr>
@@ -1464,7 +1461,7 @@
                     <w:noProof/>
                     <w:webHidden/>
                   </w:rPr>
-                  <w:instrText xml:space="preserve"> PAGEREF _Toc318151967 \h </w:instrText>
+                  <w:instrText xml:space="preserve"> PAGEREF _Toc318153299 \h </w:instrText>
                 </w:r>
                 <w:r>
                   <w:rPr>
@@ -1506,13 +1503,13 @@
                   <w:noProof/>
                 </w:rPr>
               </w:pPr>
-              <w:hyperlink w:anchor="_Toc318151968" w:history="1">
+              <w:hyperlink w:anchor="_Toc318153300" w:history="1">
                 <w:r>
                   <w:rPr>
                     <w:rStyle w:val="Hyperlink"/>
                     <w:noProof/>
                   </w:rPr>
-                  <w:t xml:space="preserve">AppSwitcher </w:t>
+                  <w:t>AppSwitcher</w:t>
                 </w:r>
                 <w:r>
                   <w:rPr>
@@ -1520,7 +1517,7 @@
                     <w:noProof/>
                     <w:lang w:val="bg-BG"/>
                   </w:rPr>
-                  <w:t>плъгин</w:t>
+                  <w:t xml:space="preserve"> плъгин</w:t>
                 </w:r>
                 <w:r>
                   <w:rPr>
@@ -1541,7 +1538,7 @@
                     <w:noProof/>
                     <w:webHidden/>
                   </w:rPr>
-                  <w:instrText xml:space="preserve"> PAGEREF _Toc318151968 \h </w:instrText>
+                  <w:instrText xml:space="preserve"> PAGEREF _Toc318153300 \h </w:instrText>
                 </w:r>
                 <w:r>
                   <w:rPr>
@@ -1583,7 +1580,7 @@
                   <w:noProof/>
                 </w:rPr>
               </w:pPr>
-              <w:hyperlink w:anchor="_Toc318151969" w:history="1">
+              <w:hyperlink w:anchor="_Toc318153301" w:history="1">
                 <w:r>
                   <w:rPr>
                     <w:rStyle w:val="Hyperlink"/>
@@ -1610,7 +1607,7 @@
                     <w:noProof/>
                     <w:webHidden/>
                   </w:rPr>
-                  <w:instrText xml:space="preserve"> PAGEREF _Toc318151969 \h </w:instrText>
+                  <w:instrText xml:space="preserve"> PAGEREF _Toc318153301 \h </w:instrText>
                 </w:r>
                 <w:r>
                   <w:rPr>
@@ -1652,12 +1649,81 @@
                   <w:noProof/>
                 </w:rPr>
               </w:pPr>
-              <w:hyperlink w:anchor="_Toc318151970" w:history="1">
+              <w:hyperlink w:anchor="_Toc318153302" w:history="1">
                 <w:r>
                   <w:rPr>
                     <w:rStyle w:val="Hyperlink"/>
                     <w:noProof/>
                   </w:rPr>
+                  <w:t>Интерфейс</w:t>
+                </w:r>
+                <w:r>
+                  <w:rPr>
+                    <w:noProof/>
+                    <w:webHidden/>
+                  </w:rPr>
+                  <w:tab/>
+                </w:r>
+                <w:r>
+                  <w:rPr>
+                    <w:noProof/>
+                    <w:webHidden/>
+                  </w:rPr>
+                  <w:fldChar w:fldCharType="begin"/>
+                </w:r>
+                <w:r>
+                  <w:rPr>
+                    <w:noProof/>
+                    <w:webHidden/>
+                  </w:rPr>
+                  <w:instrText xml:space="preserve"> PAGEREF _Toc318153302 \h </w:instrText>
+                </w:r>
+                <w:r>
+                  <w:rPr>
+                    <w:noProof/>
+                    <w:webHidden/>
+                  </w:rPr>
+                </w:r>
+                <w:r>
+                  <w:rPr>
+                    <w:noProof/>
+                    <w:webHidden/>
+                  </w:rPr>
+                  <w:fldChar w:fldCharType="separate"/>
+                </w:r>
+                <w:r>
+                  <w:rPr>
+                    <w:noProof/>
+                    <w:webHidden/>
+                  </w:rPr>
+                  <w:t>10</w:t>
+                </w:r>
+                <w:r>
+                  <w:rPr>
+                    <w:noProof/>
+                    <w:webHidden/>
+                  </w:rPr>
+                  <w:fldChar w:fldCharType="end"/>
+                </w:r>
+              </w:hyperlink>
+            </w:p>
+            <w:p>
+              <w:pPr>
+                <w:pStyle w:val="TOC1"/>
+                <w:tabs>
+                  <w:tab w:val="right" w:leader="dot" w:pos="9396"/>
+                </w:tabs>
+                <w:rPr>
+                  <w:rFonts w:asciiTheme="minorHAnsi" w:hAnsiTheme="minorHAnsi"/>
+                  <w:noProof/>
+                </w:rPr>
+              </w:pPr>
+              <w:hyperlink w:anchor="_Toc318153303" w:history="1">
+                <w:r>
+                  <w:rPr>
+                    <w:rStyle w:val="Hyperlink"/>
+                    <w:noProof/>
+                  </w:rPr>
                   <w:t>Заключение</w:t>
                 </w:r>
                 <w:r>
@@ -1679,7 +1745,7 @@
                     <w:noProof/>
                     <w:webHidden/>
                   </w:rPr>
-                  <w:instrText xml:space="preserve"> PAGEREF _Toc318151970 \h </w:instrText>
+                  <w:instrText xml:space="preserve"> PAGEREF _Toc318153303 \h </w:instrText>
                 </w:r>
                 <w:r>
                   <w:rPr>
@@ -1699,7 +1765,7 @@
                     <w:noProof/>
                     <w:webHidden/>
                   </w:rPr>
-                  <w:t>10</w:t>
+                  <w:t>13</w:t>
                 </w:r>
                 <w:r>
                   <w:rPr>
@@ -1748,7 +1814,7 @@
       <w:pPr>
         <w:pStyle w:val="Heading1"/>
       </w:pPr>
-      <w:bookmarkStart w:id="0" w:name="_Toc318151954"/>
+      <w:bookmarkStart w:id="0" w:name="_Toc318153286"/>
       <w:r>
         <w:t>Въведение</w:t>
       </w:r>
@@ -1994,7 +2060,7 @@
       <w:pPr>
         <w:pStyle w:val="Heading1"/>
       </w:pPr>
-      <w:bookmarkStart w:id="1" w:name="_Toc318151955"/>
+      <w:bookmarkStart w:id="1" w:name="_Toc318153287"/>
       <w:r>
         <w:lastRenderedPageBreak/>
         <w:t>Използвани технологии</w:t>
@@ -2008,7 +2074,7 @@
           <w:lang w:val="bg-BG"/>
         </w:rPr>
       </w:pPr>
-      <w:bookmarkStart w:id="2" w:name="_Toc318151956"/>
+      <w:bookmarkStart w:id="2" w:name="_Toc318153288"/>
       <w:r>
         <w:rPr>
           <w:lang w:val="bg-BG"/>
@@ -2043,7 +2109,19 @@
         <w:t xml:space="preserve"> платформата </w:t>
       </w:r>
       <w:r>
-        <w:t>.NET 4.0</w:t>
+        <w:rPr>
+          <w:lang w:val="bg-BG"/>
+        </w:rPr>
+        <w:t>.</w:t>
+      </w:r>
+      <w:r>
+        <w:t>NET</w:t>
+      </w:r>
+      <w:r>
+        <w:rPr>
+          <w:lang w:val="bg-BG"/>
+        </w:rPr>
+        <w:t xml:space="preserve"> 4.0</w:t>
       </w:r>
       <w:r>
         <w:rPr>
@@ -2052,7 +2130,13 @@
         <w:t xml:space="preserve"> и езикът </w:t>
       </w:r>
       <w:r>
-        <w:t>C#</w:t>
+        <w:t>C</w:t>
+      </w:r>
+      <w:r>
+        <w:rPr>
+          <w:lang w:val="bg-BG"/>
+        </w:rPr>
+        <w:t>#</w:t>
       </w:r>
       <w:r>
         <w:rPr>
@@ -2067,7 +2151,40 @@
         <w:t xml:space="preserve"> средата за разработка </w:t>
       </w:r>
       <w:r>
-        <w:t>Visual Studio 2010 Express Edition(</w:t>
+        <w:t>Visual</w:t>
+      </w:r>
+      <w:r>
+        <w:rPr>
+          <w:lang w:val="bg-BG"/>
+        </w:rPr>
+        <w:t xml:space="preserve"> </w:t>
+      </w:r>
+      <w:r>
+        <w:t>Studio</w:t>
+      </w:r>
+      <w:r>
+        <w:rPr>
+          <w:lang w:val="bg-BG"/>
+        </w:rPr>
+        <w:t xml:space="preserve"> 2010 </w:t>
+      </w:r>
+      <w:r>
+        <w:t>Express</w:t>
+      </w:r>
+      <w:r>
+        <w:rPr>
+          <w:lang w:val="bg-BG"/>
+        </w:rPr>
+        <w:t xml:space="preserve"> </w:t>
+      </w:r>
+      <w:r>
+        <w:t>Edition</w:t>
+      </w:r>
+      <w:r>
+        <w:rPr>
+          <w:lang w:val="bg-BG"/>
+        </w:rPr>
+        <w:t>(</w:t>
       </w:r>
       <w:r>
         <w:rPr>
@@ -2086,6 +2203,7 @@
       <w:r>
         <w:rPr>
           <w:noProof/>
+          <w:lang w:val="bg-BG"/>
         </w:rPr>
         <w:t xml:space="preserve"> </w:t>
       </w:r>
@@ -2207,7 +2325,25 @@
         <w:t xml:space="preserve"> любезно ни предоставиха безплатно продукта си </w:t>
       </w:r>
       <w:r>
-        <w:t>RadControls for WinForms</w:t>
+        <w:t>RadControls</w:t>
+      </w:r>
+      <w:r>
+        <w:rPr>
+          <w:lang w:val="bg-BG"/>
+        </w:rPr>
+        <w:t xml:space="preserve"> </w:t>
+      </w:r>
+      <w:r>
+        <w:t>for</w:t>
+      </w:r>
+      <w:r>
+        <w:rPr>
+          <w:lang w:val="bg-BG"/>
+        </w:rPr>
+        <w:t xml:space="preserve"> </w:t>
+      </w:r>
+      <w:r>
+        <w:t>WinForms</w:t>
       </w:r>
       <w:r>
         <w:rPr>
@@ -2223,7 +2359,7 @@
           <w:lang w:val="bg-BG"/>
         </w:rPr>
       </w:pPr>
-      <w:bookmarkStart w:id="3" w:name="_Toc318151957"/>
+      <w:bookmarkStart w:id="3" w:name="_Toc318153289"/>
       <w:r>
         <w:t>Source control</w:t>
       </w:r>
@@ -2315,7 +2451,22 @@
         <w:t xml:space="preserve"> </w:t>
       </w:r>
       <w:r>
-        <w:t xml:space="preserve">On Demand. </w:t>
+        <w:t>On</w:t>
+      </w:r>
+      <w:r>
+        <w:rPr>
+          <w:lang w:val="bg-BG"/>
+        </w:rPr>
+        <w:t xml:space="preserve"> </w:t>
+      </w:r>
+      <w:r>
+        <w:t>Demand</w:t>
+      </w:r>
+      <w:r>
+        <w:rPr>
+          <w:lang w:val="bg-BG"/>
+        </w:rPr>
+        <w:t xml:space="preserve">. </w:t>
       </w:r>
       <w:r>
         <w:rPr>
@@ -2436,7 +2587,7 @@
           <w:lang w:val="bg-BG"/>
         </w:rPr>
       </w:pPr>
-      <w:bookmarkStart w:id="4" w:name="_Toc318151958"/>
+      <w:bookmarkStart w:id="4" w:name="_Toc318153290"/>
       <w:r>
         <w:rPr>
           <w:lang w:val="bg-BG"/>
@@ -2483,7 +2634,16 @@
         <w:t xml:space="preserve"> </w:t>
       </w:r>
       <w:r>
-        <w:t>Dragon NaturallySpeaking</w:t>
+        <w:t>Dragon</w:t>
+      </w:r>
+      <w:r>
+        <w:rPr>
+          <w:lang w:val="bg-BG"/>
+        </w:rPr>
+        <w:t xml:space="preserve"> </w:t>
+      </w:r>
+      <w:r>
+        <w:t>NaturallySpeaking</w:t>
       </w:r>
       <w:r>
         <w:rPr>
@@ -2517,7 +2677,13 @@
         <w:t xml:space="preserve">ползваме вградената в </w:t>
       </w:r>
       <w:r>
-        <w:t xml:space="preserve">Windows </w:t>
+        <w:t>Windows</w:t>
+      </w:r>
+      <w:r>
+        <w:rPr>
+          <w:lang w:val="bg-BG"/>
+        </w:rPr>
+        <w:t xml:space="preserve"> </w:t>
       </w:r>
       <w:r>
         <w:rPr>
@@ -2526,7 +2692,22 @@
         <w:t xml:space="preserve">библиотека за разпознаване на реч </w:t>
       </w:r>
       <w:r>
-        <w:t>Speech Recognition.</w:t>
+        <w:t>Speech</w:t>
+      </w:r>
+      <w:r>
+        <w:rPr>
+          <w:lang w:val="bg-BG"/>
+        </w:rPr>
+        <w:t xml:space="preserve"> </w:t>
+      </w:r>
+      <w:r>
+        <w:t>Recognition</w:t>
+      </w:r>
+      <w:r>
+        <w:rPr>
+          <w:lang w:val="bg-BG"/>
+        </w:rPr>
+        <w:t>.</w:t>
       </w:r>
     </w:p>
     <w:tbl>
@@ -3305,7 +3486,22 @@
         <w:t xml:space="preserve">По време на разработването използвахме и </w:t>
       </w:r>
       <w:r>
-        <w:t xml:space="preserve">Windows Powershell. </w:t>
+        <w:t>Windows</w:t>
+      </w:r>
+      <w:r>
+        <w:rPr>
+          <w:lang w:val="bg-BG"/>
+        </w:rPr>
+        <w:t xml:space="preserve"> </w:t>
+      </w:r>
+      <w:r>
+        <w:t>Powershell</w:t>
+      </w:r>
+      <w:r>
+        <w:rPr>
+          <w:lang w:val="bg-BG"/>
+        </w:rPr>
+        <w:t xml:space="preserve">. </w:t>
       </w:r>
       <w:r>
         <w:rPr>
@@ -3314,7 +3510,13 @@
         <w:t xml:space="preserve">Той е включен към системните инструменти на </w:t>
       </w:r>
       <w:r>
-        <w:t xml:space="preserve">Windows 7. </w:t>
+        <w:t>Windows</w:t>
+      </w:r>
+      <w:r>
+        <w:rPr>
+          <w:lang w:val="bg-BG"/>
+        </w:rPr>
+        <w:t xml:space="preserve"> 7. </w:t>
       </w:r>
       <w:r>
         <w:rPr>
@@ -3323,7 +3525,13 @@
         <w:t xml:space="preserve">Към него добавихме модул за интеграция с </w:t>
       </w:r>
       <w:r>
-        <w:t xml:space="preserve">Mercurial </w:t>
+        <w:t>Mercurial</w:t>
+      </w:r>
+      <w:r>
+        <w:rPr>
+          <w:lang w:val="bg-BG"/>
+        </w:rPr>
+        <w:t xml:space="preserve"> </w:t>
       </w:r>
       <w:r>
         <w:rPr>
@@ -3332,7 +3540,16 @@
         <w:t>(</w:t>
       </w:r>
       <w:r>
-        <w:t>posh-hg</w:t>
+        <w:t>posh</w:t>
+      </w:r>
+      <w:r>
+        <w:rPr>
+          <w:lang w:val="bg-BG"/>
+        </w:rPr>
+        <w:t>-</w:t>
+      </w:r>
+      <w:r>
+        <w:t>hg</w:t>
       </w:r>
       <w:r>
         <w:rPr>
@@ -3363,7 +3580,7 @@
       <w:pPr>
         <w:pStyle w:val="Heading1"/>
       </w:pPr>
-      <w:bookmarkStart w:id="5" w:name="_Toc318151959"/>
+      <w:bookmarkStart w:id="5" w:name="_Toc318153291"/>
       <w:r>
         <w:lastRenderedPageBreak/>
         <w:t>Конкурентни продукти</w:t>
@@ -3410,7 +3627,13 @@
         <w:t xml:space="preserve">(към февруари 2012) като </w:t>
       </w:r>
       <w:r>
-        <w:t xml:space="preserve">Siri </w:t>
+        <w:t>Siri</w:t>
+      </w:r>
+      <w:r>
+        <w:rPr>
+          <w:lang w:val="bg-BG"/>
+        </w:rPr>
+        <w:t xml:space="preserve"> </w:t>
       </w:r>
       <w:r>
         <w:rPr>
@@ -3517,7 +3740,7 @@
       <w:pPr>
         <w:pStyle w:val="Heading1"/>
       </w:pPr>
-      <w:bookmarkStart w:id="6" w:name="_Toc318151960"/>
+      <w:bookmarkStart w:id="6" w:name="_Toc318153292"/>
       <w:r>
         <w:lastRenderedPageBreak/>
         <w:t>Плъгини</w:t>
@@ -3532,7 +3755,7 @@
           <w:lang w:val="bg-BG"/>
         </w:rPr>
       </w:pPr>
-      <w:bookmarkStart w:id="7" w:name="_Toc318151961"/>
+      <w:bookmarkStart w:id="7" w:name="_Toc318153293"/>
       <w:r>
         <w:rPr>
           <w:lang w:val="bg-BG"/>
@@ -3567,7 +3790,13 @@
         <w:t xml:space="preserve">представляват самостоятелни </w:t>
       </w:r>
       <w:r>
-        <w:t>.NET</w:t>
+        <w:rPr>
+          <w:lang w:val="bg-BG"/>
+        </w:rPr>
+        <w:t>.</w:t>
+      </w:r>
+      <w:r>
+        <w:t>NET</w:t>
       </w:r>
       <w:r>
         <w:rPr>
@@ -3606,7 +3835,25 @@
         <w:t xml:space="preserve">и командите, които ще изпълнява. Когато плъгинът бъде зареден в основната програма, граматиката се предава към </w:t>
       </w:r>
       <w:r>
-        <w:t>Windows Speech Recognition</w:t>
+        <w:t>Windows</w:t>
+      </w:r>
+      <w:r>
+        <w:rPr>
+          <w:lang w:val="bg-BG"/>
+        </w:rPr>
+        <w:t xml:space="preserve"> </w:t>
+      </w:r>
+      <w:r>
+        <w:t>Speech</w:t>
+      </w:r>
+      <w:r>
+        <w:rPr>
+          <w:lang w:val="bg-BG"/>
+        </w:rPr>
+        <w:t xml:space="preserve"> </w:t>
+      </w:r>
+      <w:r>
+        <w:t>Recognition</w:t>
       </w:r>
       <w:r>
         <w:rPr>
@@ -3623,7 +3870,7 @@
           <w:lang w:val="bg-BG"/>
         </w:rPr>
       </w:pPr>
-      <w:bookmarkStart w:id="8" w:name="_Toc318151962"/>
+      <w:bookmarkStart w:id="8" w:name="_Toc318153294"/>
       <w:r>
         <w:rPr>
           <w:lang w:val="bg-BG"/>
@@ -3798,7 +4045,7 @@
                     <a:blip r:embed="rId13" cstate="print">
                       <a:extLst>
                         <a:ext uri="{28A0092B-C50C-407E-A947-70E740481C1C}">
-                          <a14:useLocalDpi xmlns="" xmlns:wpc="http://schemas.microsoft.com/office/word/2010/wordprocessingCanvas" xmlns:mc="http://schemas.openxmlformats.org/markup-compatibility/2006" xmlns:o="urn:schemas-microsoft-com:office:office" xmlns:v="urn:schemas-microsoft-com:vml" xmlns:wp14="http://schemas.microsoft.com/office/word/2010/wordprocessingDrawing" xmlns:w10="urn:schemas-microsoft-com:office:word" xmlns:w="http://schemas.openxmlformats.org/wordprocessingml/2006/main" xmlns:w14="http://schemas.microsoft.com/office/word/2010/wordml" xmlns:wpg="http://schemas.microsoft.com/office/word/2010/wordprocessingGroup" xmlns:wpi="http://schemas.microsoft.com/office/word/2010/wordprocessingInk" xmlns:wps="http://schemas.microsoft.com/office/word/2010/wordprocessingShape" xmlns:a14="http://schemas.microsoft.com/office/drawing/2010/main" val="0"/>
+                          <a14:useLocalDpi xmlns:a14="http://schemas.microsoft.com/office/drawing/2010/main" xmlns:wps="http://schemas.microsoft.com/office/word/2010/wordprocessingShape" xmlns:wpi="http://schemas.microsoft.com/office/word/2010/wordprocessingInk" xmlns:wpg="http://schemas.microsoft.com/office/word/2010/wordprocessingGroup" xmlns:w14="http://schemas.microsoft.com/office/word/2010/wordml" xmlns:w="http://schemas.openxmlformats.org/wordprocessingml/2006/main" xmlns:w10="urn:schemas-microsoft-com:office:word" xmlns:wp14="http://schemas.microsoft.com/office/word/2010/wordprocessingDrawing" xmlns:v="urn:schemas-microsoft-com:vml" xmlns:o="urn:schemas-microsoft-com:office:office" xmlns:mc="http://schemas.openxmlformats.org/markup-compatibility/2006" xmlns:wpc="http://schemas.microsoft.com/office/word/2010/wordprocessingCanvas" xmlns="" val="0"/>
                         </a:ext>
                       </a:extLst>
                     </a:blip>
@@ -3876,7 +4123,7 @@
           <w:lang w:val="bg-BG"/>
         </w:rPr>
       </w:pPr>
-      <w:bookmarkStart w:id="9" w:name="_Toc318151963"/>
+      <w:bookmarkStart w:id="9" w:name="_Toc318153295"/>
       <w:r>
         <w:rPr>
           <w:lang w:val="bg-BG"/>
@@ -3905,7 +4152,16 @@
         <w:t xml:space="preserve"> създаването на плъгини създадохме </w:t>
       </w:r>
       <w:r>
-        <w:t>Plugin Wizard</w:t>
+        <w:t>Plugin</w:t>
+      </w:r>
+      <w:r>
+        <w:rPr>
+          <w:lang w:val="bg-BG"/>
+        </w:rPr>
+        <w:t xml:space="preserve"> </w:t>
+      </w:r>
+      <w:r>
+        <w:t>Wizard</w:t>
       </w:r>
       <w:r>
         <w:rPr>
@@ -3914,6 +4170,9 @@
         <w:t>, наричан още Магьосника</w:t>
       </w:r>
       <w:r>
+        <w:rPr>
+          <w:lang w:val="bg-BG"/>
+        </w:rPr>
         <w:t>.</w:t>
       </w:r>
       <w:r>
@@ -3973,7 +4232,13 @@
         <w:t xml:space="preserve"> стъпки, на указаното място ще бъде запазен </w:t>
       </w:r>
       <w:r>
-        <w:t>C#</w:t>
+        <w:t>C</w:t>
+      </w:r>
+      <w:r>
+        <w:rPr>
+          <w:lang w:val="bg-BG"/>
+        </w:rPr>
+        <w:t>#</w:t>
       </w:r>
       <w:r>
         <w:rPr>
@@ -3988,7 +4253,13 @@
         <w:t xml:space="preserve"> Той е самостоятелен, което означава, че можете да разполагате с всяка библиотека разработена за </w:t>
       </w:r>
       <w:r>
-        <w:t>.NET</w:t>
+        <w:rPr>
+          <w:lang w:val="bg-BG"/>
+        </w:rPr>
+        <w:t>.</w:t>
+      </w:r>
+      <w:r>
+        <w:t>NET</w:t>
       </w:r>
       <w:r>
         <w:rPr>
@@ -4015,7 +4286,7 @@
       <w:pPr>
         <w:pStyle w:val="Heading1"/>
       </w:pPr>
-      <w:bookmarkStart w:id="10" w:name="_Toc318151964"/>
+      <w:bookmarkStart w:id="10" w:name="_Toc318153296"/>
       <w:r>
         <w:lastRenderedPageBreak/>
         <w:t>Резюме на р</w:t>
@@ -4039,9 +4310,15 @@
           <w:lang w:val="bg-BG"/>
         </w:rPr>
       </w:pPr>
-      <w:bookmarkStart w:id="11" w:name="_Toc318151965"/>
-      <w:r>
-        <w:t xml:space="preserve">Gmail </w:t>
+      <w:bookmarkStart w:id="11" w:name="_Toc318153297"/>
+      <w:r>
+        <w:t>Gmail</w:t>
+      </w:r>
+      <w:r>
+        <w:rPr>
+          <w:lang w:val="bg-BG"/>
+        </w:rPr>
+        <w:t xml:space="preserve"> </w:t>
       </w:r>
       <w:r>
         <w:rPr>
@@ -4094,9 +4371,15 @@
           <w:lang w:val="bg-BG"/>
         </w:rPr>
       </w:pPr>
-      <w:bookmarkStart w:id="12" w:name="_Toc318151966"/>
-      <w:r>
-        <w:t xml:space="preserve">PowerPoint </w:t>
+      <w:bookmarkStart w:id="12" w:name="_Toc318153298"/>
+      <w:r>
+        <w:t>PowerPoint</w:t>
+      </w:r>
+      <w:r>
+        <w:rPr>
+          <w:lang w:val="bg-BG"/>
+        </w:rPr>
+        <w:t xml:space="preserve"> </w:t>
       </w:r>
       <w:r>
         <w:rPr>
@@ -4132,7 +4415,22 @@
         <w:t xml:space="preserve"> доставяна заедно с </w:t>
       </w:r>
       <w:r>
-        <w:t>Microsoft Office 2007.</w:t>
+        <w:t>Microsoft</w:t>
+      </w:r>
+      <w:r>
+        <w:rPr>
+          <w:lang w:val="bg-BG"/>
+        </w:rPr>
+        <w:t xml:space="preserve"> </w:t>
+      </w:r>
+      <w:r>
+        <w:t>Office</w:t>
+      </w:r>
+      <w:r>
+        <w:rPr>
+          <w:lang w:val="bg-BG"/>
+        </w:rPr>
+        <w:t xml:space="preserve"> 2007.</w:t>
       </w:r>
       <w:r>
         <w:rPr>
@@ -4153,7 +4451,13 @@
         <w:t>рограмния интерфейс към следващата версия (</w:t>
       </w:r>
       <w:r>
-        <w:t>Office 2010</w:t>
+        <w:t>Office</w:t>
+      </w:r>
+      <w:r>
+        <w:rPr>
+          <w:lang w:val="bg-BG"/>
+        </w:rPr>
+        <w:t xml:space="preserve"> 2010</w:t>
       </w:r>
       <w:r>
         <w:rPr>
@@ -4169,9 +4473,15 @@
           <w:lang w:val="bg-BG"/>
         </w:rPr>
       </w:pPr>
-      <w:bookmarkStart w:id="13" w:name="_Toc318151967"/>
-      <w:r>
-        <w:t xml:space="preserve">Searcher </w:t>
+      <w:bookmarkStart w:id="13" w:name="_Toc318153299"/>
+      <w:r>
+        <w:t>Searcher</w:t>
+      </w:r>
+      <w:r>
+        <w:rPr>
+          <w:lang w:val="bg-BG"/>
+        </w:rPr>
+        <w:t xml:space="preserve"> </w:t>
       </w:r>
       <w:r>
         <w:rPr>
@@ -4195,7 +4505,22 @@
         <w:t xml:space="preserve">Плъгинът може да търси в някой от най-посещаваните интернет сайтове. Към момента може да се търси в </w:t>
       </w:r>
       <w:r>
-        <w:t xml:space="preserve">Google, Wikipedia </w:t>
+        <w:t>Google</w:t>
+      </w:r>
+      <w:r>
+        <w:rPr>
+          <w:lang w:val="bg-BG"/>
+        </w:rPr>
+        <w:t xml:space="preserve">, </w:t>
+      </w:r>
+      <w:r>
+        <w:t>Wikipedia</w:t>
+      </w:r>
+      <w:r>
+        <w:rPr>
+          <w:lang w:val="bg-BG"/>
+        </w:rPr>
+        <w:t xml:space="preserve"> </w:t>
       </w:r>
       <w:r>
         <w:rPr>
@@ -4220,9 +4545,15 @@
           <w:lang w:val="bg-BG"/>
         </w:rPr>
       </w:pPr>
-      <w:bookmarkStart w:id="14" w:name="_Toc318151968"/>
-      <w:r>
-        <w:t xml:space="preserve">AppSwitcher </w:t>
+      <w:bookmarkStart w:id="14" w:name="_Toc318153300"/>
+      <w:r>
+        <w:t>AppSwitcher</w:t>
+      </w:r>
+      <w:r>
+        <w:rPr>
+          <w:lang w:val="bg-BG"/>
+        </w:rPr>
+        <w:t xml:space="preserve"> </w:t>
       </w:r>
       <w:r>
         <w:rPr>
@@ -4274,7 +4605,7 @@
           <w:lang w:val="bg-BG"/>
         </w:rPr>
       </w:pPr>
-      <w:bookmarkStart w:id="15" w:name="_Toc318151969"/>
+      <w:bookmarkStart w:id="15" w:name="_Toc318153301"/>
       <w:r>
         <w:t>ElectricityManager</w:t>
       </w:r>
@@ -4352,10 +4683,12 @@
       <w:pPr>
         <w:pStyle w:val="Heading1"/>
       </w:pPr>
+      <w:bookmarkStart w:id="16" w:name="_Toc318153302"/>
       <w:r>
         <w:lastRenderedPageBreak/>
         <w:t>Интерфейс</w:t>
       </w:r>
+      <w:bookmarkEnd w:id="16"/>
     </w:p>
     <w:p>
       <w:pPr>
@@ -4537,6 +4870,9 @@
       <w:pPr>
         <w:ind w:right="-44"/>
         <w:jc w:val="center"/>
+        <w:rPr>
+          <w:lang w:val="bg-BG"/>
+        </w:rPr>
       </w:pPr>
       <w:r>
         <w:rPr>
@@ -4545,6 +4881,9 @@
         <w:t>Речникът, в който могат да се добавят думи за разпознаване</w:t>
       </w:r>
       <w:r>
+        <w:rPr>
+          <w:lang w:val="bg-BG"/>
+        </w:rPr>
         <w:br w:type="page"/>
       </w:r>
     </w:p>
@@ -4560,11 +4899,11 @@
       <w:pPr>
         <w:pStyle w:val="Heading1"/>
       </w:pPr>
-      <w:bookmarkStart w:id="16" w:name="_Toc318151970"/>
+      <w:bookmarkStart w:id="17" w:name="_Toc318153303"/>
       <w:r>
         <w:t>Заключение</w:t>
       </w:r>
-      <w:bookmarkEnd w:id="16"/>
+      <w:bookmarkEnd w:id="17"/>
     </w:p>
     <w:p>
       <w:pPr>
@@ -4593,8 +4932,8 @@
         </w:rPr>
         <w:t>Разработката на приложението не спира до тук. И двамата разработчици сме уверени и ентусиазирани за бъдещото популяризиране и използване на проекта. Желаем да разработим допълнителна функционалност под формата да добавки. Имаме планове и за улесняване разпространението им и съответно създаването на магазин, от където с няколко клика да се инсталират плъгините и да се спазва принципът just-works.</w:t>
       </w:r>
-      <w:bookmarkStart w:id="17" w:name="_GoBack"/>
-      <w:bookmarkEnd w:id="17"/>
+      <w:bookmarkStart w:id="18" w:name="_GoBack"/>
+      <w:bookmarkEnd w:id="18"/>
     </w:p>
     <w:p>
       <w:pPr>
@@ -4673,7 +5012,7 @@
           <w:rPr>
             <w:noProof/>
           </w:rPr>
-          <w:t>12</w:t>
+          <w:t>2</w:t>
         </w:r>
         <w:r>
           <w:rPr>
@@ -5637,370 +5976,6 @@
 </w:styles>
 </file>
 
-<file path=word/glossary/document.xml><?xml version="1.0" encoding="utf-8"?>
-<w:glossaryDocument xmlns:ve="http://schemas.openxmlformats.org/markup-compatibility/2006" xmlns:o="urn:schemas-microsoft-com:office:office" xmlns:r="http://schemas.openxmlformats.org/officeDocument/2006/relationships" xmlns:m="http://schemas.openxmlformats.org/officeDocument/2006/math" xmlns:v="urn:schemas-microsoft-com:vml" xmlns:wp="http://schemas.openxmlformats.org/drawingml/2006/wordprocessingDrawing" xmlns:w10="urn:schemas-microsoft-com:office:word" xmlns:w="http://schemas.openxmlformats.org/wordprocessingml/2006/main" xmlns:wne="http://schemas.microsoft.com/office/word/2006/wordml">
-  <w:docParts/>
-</w:glossaryDocument>
-</file>
-
-<file path=word/glossary/fontTable.xml><?xml version="1.0" encoding="utf-8"?>
-<w:fonts xmlns:r="http://schemas.openxmlformats.org/officeDocument/2006/relationships" xmlns:w="http://schemas.openxmlformats.org/wordprocessingml/2006/main">
-  <w:font w:name="Times New Roman">
-    <w:panose1 w:val="02020603050405020304"/>
-    <w:charset w:val="CC"/>
-    <w:family w:val="roman"/>
-    <w:pitch w:val="variable"/>
-    <w:sig w:usb0="E0002AFF" w:usb1="C0007841" w:usb2="00000009" w:usb3="00000000" w:csb0="000001FF" w:csb1="00000000"/>
-  </w:font>
-  <w:font w:name="Symbol">
-    <w:panose1 w:val="05050102010706020507"/>
-    <w:charset w:val="02"/>
-    <w:family w:val="roman"/>
-    <w:pitch w:val="variable"/>
-    <w:sig w:usb0="00000000" w:usb1="10000000" w:usb2="00000000" w:usb3="00000000" w:csb0="80000000" w:csb1="00000000"/>
-  </w:font>
-  <w:font w:name="Courier New">
-    <w:panose1 w:val="02070309020205020404"/>
-    <w:charset w:val="CC"/>
-    <w:family w:val="modern"/>
-    <w:pitch w:val="fixed"/>
-    <w:sig w:usb0="E0002AFF" w:usb1="C0007843" w:usb2="00000009" w:usb3="00000000" w:csb0="000001FF" w:csb1="00000000"/>
-  </w:font>
-  <w:font w:name="Wingdings">
-    <w:panose1 w:val="05000000000000000000"/>
-    <w:charset w:val="02"/>
-    <w:family w:val="auto"/>
-    <w:pitch w:val="variable"/>
-    <w:sig w:usb0="00000000" w:usb1="10000000" w:usb2="00000000" w:usb3="00000000" w:csb0="80000000" w:csb1="00000000"/>
-  </w:font>
-  <w:font w:name="Constantia">
-    <w:panose1 w:val="02030602050306030303"/>
-    <w:charset w:val="CC"/>
-    <w:family w:val="roman"/>
-    <w:pitch w:val="variable"/>
-    <w:sig w:usb0="A00002EF" w:usb1="4000204B" w:usb2="00000000" w:usb3="00000000" w:csb0="0000019F" w:csb1="00000000"/>
-  </w:font>
-  <w:font w:name="Verdana">
-    <w:panose1 w:val="020B0604030504040204"/>
-    <w:charset w:val="CC"/>
-    <w:family w:val="swiss"/>
-    <w:pitch w:val="variable"/>
-    <w:sig w:usb0="A10006FF" w:usb1="4000205B" w:usb2="00000010" w:usb3="00000000" w:csb0="0000019F" w:csb1="00000000"/>
-  </w:font>
-  <w:font w:name="Calibri">
-    <w:panose1 w:val="020F0502020204030204"/>
-    <w:charset w:val="CC"/>
-    <w:family w:val="swiss"/>
-    <w:pitch w:val="variable"/>
-    <w:sig w:usb0="E10002FF" w:usb1="4000ACFF" w:usb2="00000009" w:usb3="00000000" w:csb0="0000019F" w:csb1="00000000"/>
-  </w:font>
-  <w:font w:name="Tahoma">
-    <w:panose1 w:val="020B0604030504040204"/>
-    <w:charset w:val="00"/>
-    <w:family w:val="swiss"/>
-    <w:notTrueType/>
-    <w:pitch w:val="variable"/>
-    <w:sig w:usb0="00000003" w:usb1="00000000" w:usb2="00000000" w:usb3="00000000" w:csb0="00000001" w:csb1="00000000"/>
-  </w:font>
-  <w:font w:name="Cambria">
-    <w:panose1 w:val="02040503050406030204"/>
-    <w:charset w:val="CC"/>
-    <w:family w:val="roman"/>
-    <w:pitch w:val="variable"/>
-    <w:sig w:usb0="E00002FF" w:usb1="400004FF" w:usb2="00000000" w:usb3="00000000" w:csb0="0000019F" w:csb1="00000000"/>
-  </w:font>
-</w:fonts>
-</file>
-
-<file path=word/glossary/settings.xml><?xml version="1.0" encoding="utf-8"?>
-<w:settings xmlns:o="urn:schemas-microsoft-com:office:office" xmlns:r="http://schemas.openxmlformats.org/officeDocument/2006/relationships" xmlns:m="http://schemas.openxmlformats.org/officeDocument/2006/math" xmlns:v="urn:schemas-microsoft-com:vml" xmlns:w10="urn:schemas-microsoft-com:office:word" xmlns:w="http://schemas.openxmlformats.org/wordprocessingml/2006/main" xmlns:sl="http://schemas.openxmlformats.org/schemaLibrary/2006/main">
-  <w:view w:val="normal"/>
-  <w:defaultTabStop w:val="720"/>
-  <w:characterSpacingControl w:val="doNotCompress"/>
-  <w:compat>
-    <w:useFELayout/>
-  </w:compat>
-  <w:rsids>
-    <w:rsidRoot w:val="00DD3636"/>
-    <w:rsid w:val="002C5E19"/>
-    <w:rsid w:val="00302013"/>
-    <w:rsid w:val="0031460C"/>
-    <w:rsid w:val="00DD3636"/>
-  </w:rsids>
-  <m:mathPr>
-    <m:mathFont m:val="Cambria Math"/>
-    <m:brkBin m:val="before"/>
-    <m:brkBinSub m:val="--"/>
-    <m:smallFrac m:val="off"/>
-    <m:dispDef/>
-    <m:lMargin m:val="0"/>
-    <m:rMargin m:val="0"/>
-    <m:defJc m:val="centerGroup"/>
-    <m:wrapIndent m:val="1440"/>
-    <m:intLim m:val="subSup"/>
-    <m:naryLim m:val="undOvr"/>
-  </m:mathPr>
-  <w:themeFontLang w:val="en-US"/>
-  <w:clrSchemeMapping w:bg1="light1" w:t1="dark1" w:bg2="light2" w:t2="dark2" w:accent1="accent1" w:accent2="accent2" w:accent3="accent3" w:accent4="accent4" w:accent5="accent5" w:accent6="accent6" w:hyperlink="hyperlink" w:followedHyperlink="followedHyperlink"/>
-  <w:decimalSymbol w:val="."/>
-  <w:listSeparator w:val=","/>
-</w:settings>
-</file>
-
-<file path=word/glossary/styles.xml><?xml version="1.0" encoding="utf-8"?>
-<w:styles xmlns:r="http://schemas.openxmlformats.org/officeDocument/2006/relationships" xmlns:w="http://schemas.openxmlformats.org/wordprocessingml/2006/main">
-  <w:docDefaults>
-    <w:rPrDefault>
-      <w:rPr>
-        <w:rFonts w:asciiTheme="minorHAnsi" w:eastAsiaTheme="minorEastAsia" w:hAnsiTheme="minorHAnsi" w:cstheme="minorBidi"/>
-        <w:sz w:val="22"/>
-        <w:szCs w:val="22"/>
-        <w:lang w:val="en-US" w:eastAsia="en-US" w:bidi="ar-SA"/>
-      </w:rPr>
-    </w:rPrDefault>
-    <w:pPrDefault>
-      <w:pPr>
-        <w:spacing w:after="200" w:line="276" w:lineRule="auto"/>
-      </w:pPr>
-    </w:pPrDefault>
-  </w:docDefaults>
-  <w:latentStyles w:defLockedState="0" w:defUIPriority="99" w:defSemiHidden="1" w:defUnhideWhenUsed="1" w:defQFormat="0" w:count="267">
-    <w:lsdException w:name="Normal" w:semiHidden="0" w:uiPriority="0" w:unhideWhenUsed="0" w:qFormat="1"/>
-    <w:lsdException w:name="heading 1" w:semiHidden="0" w:uiPriority="9" w:unhideWhenUsed="0" w:qFormat="1"/>
-    <w:lsdException w:name="heading 2" w:uiPriority="9" w:qFormat="1"/>
-    <w:lsdException w:name="heading 3" w:uiPriority="9" w:qFormat="1"/>
-    <w:lsdException w:name="heading 4" w:uiPriority="9" w:qFormat="1"/>
-    <w:lsdException w:name="heading 5" w:uiPriority="9" w:qFormat="1"/>
-    <w:lsdException w:name="heading 6" w:uiPriority="9" w:qFormat="1"/>
-    <w:lsdException w:name="heading 7" w:uiPriority="9" w:qFormat="1"/>
-    <w:lsdException w:name="heading 8" w:uiPriority="9" w:qFormat="1"/>
-    <w:lsdException w:name="heading 9" w:uiPriority="9" w:qFormat="1"/>
-    <w:lsdException w:name="toc 1" w:uiPriority="39"/>
-    <w:lsdException w:name="toc 2" w:uiPriority="39"/>
-    <w:lsdException w:name="toc 3" w:uiPriority="39"/>
-    <w:lsdException w:name="toc 4" w:uiPriority="39"/>
-    <w:lsdException w:name="toc 5" w:uiPriority="39"/>
-    <w:lsdException w:name="toc 6" w:uiPriority="39"/>
-    <w:lsdException w:name="toc 7" w:uiPriority="39"/>
-    <w:lsdException w:name="toc 8" w:uiPriority="39"/>
-    <w:lsdException w:name="toc 9" w:uiPriority="39"/>
-    <w:lsdException w:name="caption" w:uiPriority="35" w:qFormat="1"/>
-    <w:lsdException w:name="Title" w:semiHidden="0" w:uiPriority="10" w:unhideWhenUsed="0" w:qFormat="1"/>
-    <w:lsdException w:name="Default Paragraph Font" w:uiPriority="1"/>
-    <w:lsdException w:name="Subtitle" w:semiHidden="0" w:uiPriority="11" w:unhideWhenUsed="0" w:qFormat="1"/>
-    <w:lsdException w:name="Strong" w:semiHidden="0" w:uiPriority="22" w:unhideWhenUsed="0" w:qFormat="1"/>
-    <w:lsdException w:name="Emphasis" w:semiHidden="0" w:uiPriority="20" w:unhideWhenUsed="0" w:qFormat="1"/>
-    <w:lsdException w:name="Table Grid" w:semiHidden="0" w:uiPriority="59" w:unhideWhenUsed="0"/>
-    <w:lsdException w:name="Placeholder Text" w:unhideWhenUsed="0"/>
-    <w:lsdException w:name="No Spacing" w:semiHidden="0" w:uiPriority="1" w:unhideWhenUsed="0" w:qFormat="1"/>
-    <w:lsdException w:name="Light Shading" w:semiHidden="0" w:uiPriority="60" w:unhideWhenUsed="0"/>
-    <w:lsdException w:name="Light List" w:semiHidden="0" w:uiPriority="61" w:unhideWhenUsed="0"/>
-    <w:lsdException w:name="Light Grid" w:semiHidden="0" w:uiPriority="62" w:unhideWhenUsed="0"/>
-    <w:lsdException w:name="Medium Shading 1" w:semiHidden="0" w:uiPriority="63" w:unhideWhenUsed="0"/>
-    <w:lsdException w:name="Medium Shading 2" w:semiHidden="0" w:uiPriority="64" w:unhideWhenUsed="0"/>
-    <w:lsdException w:name="Medium List 1" w:semiHidden="0" w:uiPriority="65" w:unhideWhenUsed="0"/>
-    <w:lsdException w:name="Medium List 2" w:semiHidden="0" w:uiPriority="66" w:unhideWhenUsed="0"/>
-    <w:lsdException w:name="Medium Grid 1" w:semiHidden="0" w:uiPriority="67" w:unhideWhenUsed="0"/>
-    <w:lsdException w:name="Medium Grid 2" w:semiHidden="0" w:uiPriority="68" w:unhideWhenUsed="0"/>
-    <w:lsdException w:name="Medium Grid 3" w:semiHidden="0" w:uiPriority="69" w:unhideWhenUsed="0"/>
-    <w:lsdException w:name="Dark List" w:semiHidden="0" w:uiPriority="70" w:unhideWhenUsed="0"/>
-    <w:lsdException w:name="Colorful Shading" w:semiHidden="0" w:uiPriority="71" w:unhideWhenUsed="0"/>
-    <w:lsdException w:name="Colorful List" w:semiHidden="0" w:uiPriority="72" w:unhideWhenUsed="0"/>
-    <w:lsdException w:name="Colorful Grid" w:semiHidden="0" w:uiPriority="73" w:unhideWhenUsed="0"/>
-    <w:lsdException w:name="Light Shading Accent 1" w:semiHidden="0" w:uiPriority="60" w:unhideWhenUsed="0"/>
-    <w:lsdException w:name="Light List Accent 1" w:semiHidden="0" w:uiPriority="61" w:unhideWhenUsed="0"/>
-    <w:lsdException w:name="Light Grid Accent 1" w:semiHidden="0" w:uiPriority="62" w:unhideWhenUsed="0"/>
-    <w:lsdException w:name="Medium Shading 1 Accent 1" w:semiHidden="0" w:uiPriority="63" w:unhideWhenUsed="0"/>
-    <w:lsdException w:name="Medium Shading 2 Accent 1" w:semiHidden="0" w:uiPriority="64" w:unhideWhenUsed="0"/>
-    <w:lsdException w:name="Medium List 1 Accent 1" w:semiHidden="0" w:uiPriority="65" w:unhideWhenUsed="0"/>
-    <w:lsdException w:name="Revision" w:unhideWhenUsed="0"/>
-    <w:lsdException w:name="List Paragraph" w:semiHidden="0" w:uiPriority="34" w:unhideWhenUsed="0" w:qFormat="1"/>
-    <w:lsdException w:name="Quote" w:semiHidden="0" w:uiPriority="29" w:unhideWhenUsed="0" w:qFormat="1"/>
-    <w:lsdException w:name="Intense Quote" w:semiHidden="0" w:uiPriority="30" w:unhideWhenUsed="0" w:qFormat="1"/>
-    <w:lsdException w:name="Medium List 2 Accent 1" w:semiHidden="0" w:uiPriority="66" w:unhideWhenUsed="0"/>
-    <w:lsdException w:name="Medium Grid 1 Accent 1" w:semiHidden="0" w:uiPriority="67" w:unhideWhenUsed="0"/>
-    <w:lsdException w:name="Medium Grid 2 Accent 1" w:semiHidden="0" w:uiPriority="68" w:unhideWhenUsed="0"/>
-    <w:lsdException w:name="Medium Grid 3 Accent 1" w:semiHidden="0" w:uiPriority="69" w:unhideWhenUsed="0"/>
-    <w:lsdException w:name="Dark List Accent 1" w:semiHidden="0" w:uiPriority="70" w:unhideWhenUsed="0"/>
-    <w:lsdException w:name="Colorful Shading Accent 1" w:semiHidden="0" w:uiPriority="71" w:unhideWhenUsed="0"/>
-    <w:lsdException w:name="Colorful List Accent 1" w:semiHidden="0" w:uiPriority="72" w:unhideWhenUsed="0"/>
-    <w:lsdException w:name="Colorful Grid Accent 1" w:semiHidden="0" w:uiPriority="73" w:unhideWhenUsed="0"/>
-    <w:lsdException w:name="Light Shading Accent 2" w:semiHidden="0" w:uiPriority="60" w:unhideWhenUsed="0"/>
-    <w:lsdException w:name="Light List Accent 2" w:semiHidden="0" w:uiPriority="61" w:unhideWhenUsed="0"/>
-    <w:lsdException w:name="Light Grid Accent 2" w:semiHidden="0" w:uiPriority="62" w:unhideWhenUsed="0"/>
-    <w:lsdException w:name="Medium Shading 1 Accent 2" w:semiHidden="0" w:uiPriority="63" w:unhideWhenUsed="0"/>
-    <w:lsdException w:name="Medium Shading 2 Accent 2" w:semiHidden="0" w:uiPriority="64" w:unhideWhenUsed="0"/>
-    <w:lsdException w:name="Medium List 1 Accent 2" w:semiHidden="0" w:uiPriority="65" w:unhideWhenUsed="0"/>
-    <w:lsdException w:name="Medium List 2 Accent 2" w:semiHidden="0" w:uiPriority="66" w:unhideWhenUsed="0"/>
-    <w:lsdException w:name="Medium Grid 1 Accent 2" w:semiHidden="0" w:uiPriority="67" w:unhideWhenUsed="0"/>
-    <w:lsdException w:name="Medium Grid 2 Accent 2" w:semiHidden="0" w:uiPriority="68" w:unhideWhenUsed="0"/>
-    <w:lsdException w:name="Medium Grid 3 Accent 2" w:semiHidden="0" w:uiPriority="69" w:unhideWhenUsed="0"/>
-    <w:lsdException w:name="Dark List Accent 2" w:semiHidden="0" w:uiPriority="70" w:unhideWhenUsed="0"/>
-    <w:lsdException w:name="Colorful Shading Accent 2" w:semiHidden="0" w:uiPriority="71" w:unhideWhenUsed="0"/>
-    <w:lsdException w:name="Colorful List Accent 2" w:semiHidden="0" w:uiPriority="72" w:unhideWhenUsed="0"/>
-    <w:lsdException w:name="Colorful Grid Accent 2" w:semiHidden="0" w:uiPriority="73" w:unhideWhenUsed="0"/>
-    <w:lsdException w:name="Light Shading Accent 3" w:semiHidden="0" w:uiPriority="60" w:unhideWhenUsed="0"/>
-    <w:lsdException w:name="Light List Accent 3" w:semiHidden="0" w:uiPriority="61" w:unhideWhenUsed="0"/>
-    <w:lsdException w:name="Light Grid Accent 3" w:semiHidden="0" w:uiPriority="62" w:unhideWhenUsed="0"/>
-    <w:lsdException w:name="Medium Shading 1 Accent 3" w:semiHidden="0" w:uiPriority="63" w:unhideWhenUsed="0"/>
-    <w:lsdException w:name="Medium Shading 2 Accent 3" w:semiHidden="0" w:uiPriority="64" w:unhideWhenUsed="0"/>
-    <w:lsdException w:name="Medium List 1 Accent 3" w:semiHidden="0" w:uiPriority="65" w:unhideWhenUsed="0"/>
-    <w:lsdException w:name="Medium List 2 Accent 3" w:semiHidden="0" w:uiPriority="66" w:unhideWhenUsed="0"/>
-    <w:lsdException w:name="Medium Grid 1 Accent 3" w:semiHidden="0" w:uiPriority="67" w:unhideWhenUsed="0"/>
-    <w:lsdException w:name="Medium Grid 2 Accent 3" w:semiHidden="0" w:uiPriority="68" w:unhideWhenUsed="0"/>
-    <w:lsdException w:name="Medium Grid 3 Accent 3" w:semiHidden="0" w:uiPriority="69" w:unhideWhenUsed="0"/>
-    <w:lsdException w:name="Dark List Accent 3" w:semiHidden="0" w:uiPriority="70" w:unhideWhenUsed="0"/>
-    <w:lsdException w:name="Colorful Shading Accent 3" w:semiHidden="0" w:uiPriority="71" w:unhideWhenUsed="0"/>
-    <w:lsdException w:name="Colorful List Accent 3" w:semiHidden="0" w:uiPriority="72" w:unhideWhenUsed="0"/>
-    <w:lsdException w:name="Colorful Grid Accent 3" w:semiHidden="0" w:uiPriority="73" w:unhideWhenUsed="0"/>
-    <w:lsdException w:name="Light Shading Accent 4" w:semiHidden="0" w:uiPriority="60" w:unhideWhenUsed="0"/>
-    <w:lsdException w:name="Light List Accent 4" w:semiHidden="0" w:uiPriority="61" w:unhideWhenUsed="0"/>
-    <w:lsdException w:name="Light Grid Accent 4" w:semiHidden="0" w:uiPriority="62" w:unhideWhenUsed="0"/>
-    <w:lsdException w:name="Medium Shading 1 Accent 4" w:semiHidden="0" w:uiPriority="63" w:unhideWhenUsed="0"/>
-    <w:lsdException w:name="Medium Shading 2 Accent 4" w:semiHidden="0" w:uiPriority="64" w:unhideWhenUsed="0"/>
-    <w:lsdException w:name="Medium List 1 Accent 4" w:semiHidden="0" w:uiPriority="65" w:unhideWhenUsed="0"/>
-    <w:lsdException w:name="Medium List 2 Accent 4" w:semiHidden="0" w:uiPriority="66" w:unhideWhenUsed="0"/>
-    <w:lsdException w:name="Medium Grid 1 Accent 4" w:semiHidden="0" w:uiPriority="67" w:unhideWhenUsed="0"/>
-    <w:lsdException w:name="Medium Grid 2 Accent 4" w:semiHidden="0" w:uiPriority="68" w:unhideWhenUsed="0"/>
-    <w:lsdException w:name="Medium Grid 3 Accent 4" w:semiHidden="0" w:uiPriority="69" w:unhideWhenUsed="0"/>
-    <w:lsdException w:name="Dark List Accent 4" w:semiHidden="0" w:uiPriority="70" w:unhideWhenUsed="0"/>
-    <w:lsdException w:name="Colorful Shading Accent 4" w:semiHidden="0" w:uiPriority="71" w:unhideWhenUsed="0"/>
-    <w:lsdException w:name="Colorful List Accent 4" w:semiHidden="0" w:uiPriority="72" w:unhideWhenUsed="0"/>
-    <w:lsdException w:name="Colorful Grid Accent 4" w:semiHidden="0" w:uiPriority="73" w:unhideWhenUsed="0"/>
-    <w:lsdException w:name="Light Shading Accent 5" w:semiHidden="0" w:uiPriority="60" w:unhideWhenUsed="0"/>
-    <w:lsdException w:name="Light List Accent 5" w:semiHidden="0" w:uiPriority="61" w:unhideWhenUsed="0"/>
-    <w:lsdException w:name="Light Grid Accent 5" w:semiHidden="0" w:uiPriority="62" w:unhideWhenUsed="0"/>
-    <w:lsdException w:name="Medium Shading 1 Accent 5" w:semiHidden="0" w:uiPriority="63" w:unhideWhenUsed="0"/>
-    <w:lsdException w:name="Medium Shading 2 Accent 5" w:semiHidden="0" w:uiPriority="64" w:unhideWhenUsed="0"/>
-    <w:lsdException w:name="Medium List 1 Accent 5" w:semiHidden="0" w:uiPriority="65" w:unhideWhenUsed="0"/>
-    <w:lsdException w:name="Medium List 2 Accent 5" w:semiHidden="0" w:uiPriority="66" w:unhideWhenUsed="0"/>
-    <w:lsdException w:name="Medium Grid 1 Accent 5" w:semiHidden="0" w:uiPriority="67" w:unhideWhenUsed="0"/>
-    <w:lsdException w:name="Medium Grid 2 Accent 5" w:semiHidden="0" w:uiPriority="68" w:unhideWhenUsed="0"/>
-    <w:lsdException w:name="Medium Grid 3 Accent 5" w:semiHidden="0" w:uiPriority="69" w:unhideWhenUsed="0"/>
-    <w:lsdException w:name="Dark List Accent 5" w:semiHidden="0" w:uiPriority="70" w:unhideWhenUsed="0"/>
-    <w:lsdException w:name="Colorful Shading Accent 5" w:semiHidden="0" w:uiPriority="71" w:unhideWhenUsed="0"/>
-    <w:lsdException w:name="Colorful List Accent 5" w:semiHidden="0" w:uiPriority="72" w:unhideWhenUsed="0"/>
-    <w:lsdException w:name="Colorful Grid Accent 5" w:semiHidden="0" w:uiPriority="73" w:unhideWhenUsed="0"/>
-    <w:lsdException w:name="Light Shading Accent 6" w:semiHidden="0" w:uiPriority="60" w:unhideWhenUsed="0"/>
-    <w:lsdException w:name="Light List Accent 6" w:semiHidden="0" w:uiPriority="61" w:unhideWhenUsed="0"/>
-    <w:lsdException w:name="Light Grid Accent 6" w:semiHidden="0" w:uiPriority="62" w:unhideWhenUsed="0"/>
-    <w:lsdException w:name="Medium Shading 1 Accent 6" w:semiHidden="0" w:uiPriority="63" w:unhideWhenUsed="0"/>
-    <w:lsdException w:name="Medium Shading 2 Accent 6" w:semiHidden="0" w:uiPriority="64" w:unhideWhenUsed="0"/>
-    <w:lsdException w:name="Medium List 1 Accent 6" w:semiHidden="0" w:uiPriority="65" w:unhideWhenUsed="0"/>
-    <w:lsdException w:name="Medium List 2 Accent 6" w:semiHidden="0" w:uiPriority="66" w:unhideWhenUsed="0"/>
-    <w:lsdException w:name="Medium Grid 1 Accent 6" w:semiHidden="0" w:uiPriority="67" w:unhideWhenUsed="0"/>
-    <w:lsdException w:name="Medium Grid 2 Accent 6" w:semiHidden="0" w:uiPriority="68" w:unhideWhenUsed="0"/>
-    <w:lsdException w:name="Medium Grid 3 Accent 6" w:semiHidden="0" w:uiPriority="69" w:unhideWhenUsed="0"/>
-    <w:lsdException w:name="Dark List Accent 6" w:semiHidden="0" w:uiPriority="70" w:unhideWhenUsed="0"/>
-    <w:lsdException w:name="Colorful Shading Accent 6" w:semiHidden="0" w:uiPriority="71" w:unhideWhenUsed="0"/>
-    <w:lsdException w:name="Colorful List Accent 6" w:semiHidden="0" w:uiPriority="72" w:unhideWhenUsed="0"/>
-    <w:lsdException w:name="Colorful Grid Accent 6" w:semiHidden="0" w:uiPriority="73" w:unhideWhenUsed="0"/>
-    <w:lsdException w:name="Subtle Emphasis" w:semiHidden="0" w:uiPriority="19" w:unhideWhenUsed="0" w:qFormat="1"/>
-    <w:lsdException w:name="Intense Emphasis" w:semiHidden="0" w:uiPriority="21" w:unhideWhenUsed="0" w:qFormat="1"/>
-    <w:lsdException w:name="Subtle Reference" w:semiHidden="0" w:uiPriority="31" w:unhideWhenUsed="0" w:qFormat="1"/>
-    <w:lsdException w:name="Intense Reference" w:semiHidden="0" w:uiPriority="32" w:unhideWhenUsed="0" w:qFormat="1"/>
-    <w:lsdException w:name="Book Title" w:semiHidden="0" w:uiPriority="33" w:unhideWhenUsed="0" w:qFormat="1"/>
-    <w:lsdException w:name="Bibliography" w:uiPriority="37"/>
-    <w:lsdException w:name="TOC Heading" w:uiPriority="39" w:qFormat="1"/>
-  </w:latentStyles>
-  <w:style w:type="paragraph" w:default="1" w:styleId="Normal">
-    <w:name w:val="Normal"/>
-    <w:qFormat/>
-    <w:rsid w:val="0031460C"/>
-  </w:style>
-  <w:style w:type="character" w:default="1" w:styleId="DefaultParagraphFont">
-    <w:name w:val="Default Paragraph Font"/>
-    <w:uiPriority w:val="1"/>
-    <w:semiHidden/>
-    <w:unhideWhenUsed/>
-  </w:style>
-  <w:style w:type="table" w:default="1" w:styleId="TableNormal">
-    <w:name w:val="Normal Table"/>
-    <w:uiPriority w:val="99"/>
-    <w:semiHidden/>
-    <w:unhideWhenUsed/>
-    <w:qFormat/>
-    <w:tblPr>
-      <w:tblInd w:w="0" w:type="dxa"/>
-      <w:tblCellMar>
-        <w:top w:w="0" w:type="dxa"/>
-        <w:left w:w="108" w:type="dxa"/>
-        <w:bottom w:w="0" w:type="dxa"/>
-        <w:right w:w="108" w:type="dxa"/>
-      </w:tblCellMar>
-    </w:tblPr>
-  </w:style>
-  <w:style w:type="numbering" w:default="1" w:styleId="NoList">
-    <w:name w:val="No List"/>
-    <w:uiPriority w:val="99"/>
-    <w:semiHidden/>
-    <w:unhideWhenUsed/>
-  </w:style>
-  <w:style w:type="paragraph" w:customStyle="1" w:styleId="E6C98ACF8BB54B358E77380AFE04ED8F">
-    <w:name w:val="E6C98ACF8BB54B358E77380AFE04ED8F"/>
-    <w:rsid w:val="00DD3636"/>
-  </w:style>
-  <w:style w:type="paragraph" w:customStyle="1" w:styleId="5D1D49095AC44A8898087402A194139D">
-    <w:name w:val="5D1D49095AC44A8898087402A194139D"/>
-    <w:rsid w:val="00DD3636"/>
-  </w:style>
-  <w:style w:type="paragraph" w:customStyle="1" w:styleId="78373399F11B4BE6B6A2399FA8A6B0BF">
-    <w:name w:val="78373399F11B4BE6B6A2399FA8A6B0BF"/>
-    <w:rsid w:val="00DD3636"/>
-  </w:style>
-  <w:style w:type="paragraph" w:customStyle="1" w:styleId="4290FDCF219540A3BC2F6C259726A67D">
-    <w:name w:val="4290FDCF219540A3BC2F6C259726A67D"/>
-    <w:rsid w:val="00DD3636"/>
-  </w:style>
-  <w:style w:type="paragraph" w:customStyle="1" w:styleId="19624CC78B1D49A59AD18380BDB51142">
-    <w:name w:val="19624CC78B1D49A59AD18380BDB51142"/>
-    <w:rsid w:val="00DD3636"/>
-  </w:style>
-  <w:style w:type="paragraph" w:customStyle="1" w:styleId="80A7C41A2A4242F0A0EB07A88B04D3D2">
-    <w:name w:val="80A7C41A2A4242F0A0EB07A88B04D3D2"/>
-    <w:rsid w:val="00DD3636"/>
-  </w:style>
-  <w:style w:type="paragraph" w:customStyle="1" w:styleId="3DD14B7195074AE5AD0A68B365E10F66">
-    <w:name w:val="3DD14B7195074AE5AD0A68B365E10F66"/>
-    <w:rsid w:val="00DD3636"/>
-  </w:style>
-  <w:style w:type="paragraph" w:customStyle="1" w:styleId="B9BF17CFE3FE41AEA6ADB1E0EB0559BF">
-    <w:name w:val="B9BF17CFE3FE41AEA6ADB1E0EB0559BF"/>
-    <w:rsid w:val="00DD3636"/>
-  </w:style>
-  <w:style w:type="paragraph" w:customStyle="1" w:styleId="0B5AB05D8C524C9A8C6B6974629002D9">
-    <w:name w:val="0B5AB05D8C524C9A8C6B6974629002D9"/>
-    <w:rsid w:val="00DD3636"/>
-  </w:style>
-  <w:style w:type="paragraph" w:customStyle="1" w:styleId="7D35CE2681514AD5A336F6422B9E8E04">
-    <w:name w:val="7D35CE2681514AD5A336F6422B9E8E04"/>
-    <w:rsid w:val="00DD3636"/>
-  </w:style>
-  <w:style w:type="paragraph" w:customStyle="1" w:styleId="64C594D46535446FBDF1659947252290">
-    <w:name w:val="64C594D46535446FBDF1659947252290"/>
-    <w:rsid w:val="00DD3636"/>
-  </w:style>
-  <w:style w:type="paragraph" w:customStyle="1" w:styleId="9996CFCBDD374165AD836F385373EE55">
-    <w:name w:val="9996CFCBDD374165AD836F385373EE55"/>
-    <w:rsid w:val="00DD3636"/>
-  </w:style>
-  <w:style w:type="paragraph" w:customStyle="1" w:styleId="4F44E359D06E453D90162CBA31892484">
-    <w:name w:val="4F44E359D06E453D90162CBA31892484"/>
-    <w:rsid w:val="00DD3636"/>
-  </w:style>
-  <w:style w:type="paragraph" w:customStyle="1" w:styleId="3C0484E9006F4595BCF3B68CD3F68D22">
-    <w:name w:val="3C0484E9006F4595BCF3B68CD3F68D22"/>
-    <w:rsid w:val="00DD3636"/>
-  </w:style>
-</w:styles>
-</file>
-
-<file path=word/glossary/webSettings.xml><?xml version="1.0" encoding="utf-8"?>
-<w:webSettings xmlns:r="http://schemas.openxmlformats.org/officeDocument/2006/relationships" xmlns:w="http://schemas.openxmlformats.org/wordprocessingml/2006/main">
-  <w:optimizeForBrowser/>
-</w:webSettings>
-</file>
-
 <file path=word/theme/theme1.xml><?xml version="1.0" encoding="utf-8"?>
 <a:theme xmlns:a="http://schemas.openxmlformats.org/drawingml/2006/main" name="Flow">
   <a:themeElements>
@@ -6320,7 +6295,7 @@
 </file>
 
 <file path=customXml/itemProps2.xml><?xml version="1.0" encoding="utf-8"?>
-<ds:datastoreItem xmlns:ds="http://schemas.openxmlformats.org/officeDocument/2006/customXml" ds:itemID="{187B317E-FB3A-47B5-9BD2-E7E8C4F4E893}">
+<ds:datastoreItem xmlns:ds="http://schemas.openxmlformats.org/officeDocument/2006/customXml" ds:itemID="{BDDB92A1-F95F-4C5D-B000-00F98A3BE601}">
   <ds:schemaRefs>
     <ds:schemaRef ds:uri="http://schemas.openxmlformats.org/officeDocument/2006/bibliography"/>
   </ds:schemaRefs>

</xml_diff>